<commit_message>
대 50% 중 50% 소+KOSDAQ 시총 1000억 이상 20% 만들기 위해서 소형주 + KOSDAQ raw data , rtn data 만드는 코드 생성
</commit_message>
<xml_diff>
--- a/msci/200103~201612/value_index.docx
+++ b/msci/200103~201612/value_index.docx
@@ -47,7 +47,19 @@
         <w:rPr>
           <w:rFonts w:ascii="바탕체" w:eastAsia="바탕체" w:hAnsi="바탕체" w:hint="eastAsia"/>
         </w:rPr>
-        <w:t xml:space="preserve"> 유니버스를 구성하는</w:t>
+        <w:t xml:space="preserve"> </w:t>
+      </w:r>
+      <w:r>
+        <w:rPr>
+          <w:rFonts w:ascii="바탕체" w:eastAsia="바탕체" w:hAnsi="바탕체"/>
+        </w:rPr>
+        <w:t>universe</w:t>
+      </w:r>
+      <w:r>
+        <w:rPr>
+          <w:rFonts w:ascii="바탕체" w:eastAsia="바탕체" w:hAnsi="바탕체" w:hint="eastAsia"/>
+        </w:rPr>
+        <w:t>를 구성하는</w:t>
       </w:r>
       <w:r>
         <w:rPr>
@@ -560,9 +572,39 @@
       </w:r>
       <w:r>
         <w:rPr>
-          <w:rFonts w:ascii="바탕체" w:eastAsia="바탕체" w:hAnsi="바탕체"/>
-        </w:rPr>
-        <w:t xml:space="preserve">Trailing PBR, 12m forward PER, dividend yield </w:t>
+          <w:rFonts w:ascii="바탕체" w:eastAsia="바탕체" w:hAnsi="바탕체" w:hint="eastAsia"/>
+        </w:rPr>
+        <w:t xml:space="preserve">inverse </w:t>
+      </w:r>
+      <w:r>
+        <w:rPr>
+          <w:rFonts w:ascii="바탕체" w:eastAsia="바탕체" w:hAnsi="바탕체"/>
+        </w:rPr>
+        <w:t xml:space="preserve">12m </w:t>
+      </w:r>
+      <w:r>
+        <w:rPr>
+          <w:rFonts w:ascii="바탕체" w:eastAsia="바탕체" w:hAnsi="바탕체" w:hint="eastAsia"/>
+        </w:rPr>
+        <w:t>t</w:t>
+      </w:r>
+      <w:r>
+        <w:rPr>
+          <w:rFonts w:ascii="바탕체" w:eastAsia="바탕체" w:hAnsi="바탕체"/>
+        </w:rPr>
+        <w:t xml:space="preserve">railing PBR, </w:t>
+      </w:r>
+      <w:r>
+        <w:rPr>
+          <w:rFonts w:ascii="바탕체" w:eastAsia="바탕체" w:hAnsi="바탕체"/>
+        </w:rPr>
+        <w:t xml:space="preserve">inverse </w:t>
+      </w:r>
+      <w:r>
+        <w:rPr>
+          <w:rFonts w:ascii="바탕체" w:eastAsia="바탕체" w:hAnsi="바탕체"/>
+        </w:rPr>
+        <w:t xml:space="preserve">12m forward PER, dividend yield </w:t>
       </w:r>
       <w:r>
         <w:rPr>
@@ -676,15 +718,35 @@
       </w:r>
       <w:r>
         <w:rPr>
-          <w:rFonts w:ascii="바탕체" w:eastAsia="바탕체" w:hAnsi="바탕체"/>
+          <w:rFonts w:ascii="바탕체" w:eastAsia="바탕체" w:hAnsi="바탕체" w:hint="eastAsia"/>
         </w:rPr>
         <w:t xml:space="preserve"> </w:t>
       </w:r>
+      <w:r>
+        <w:rPr>
+          <w:rFonts w:ascii="바탕체" w:eastAsia="바탕체" w:hAnsi="바탕체" w:hint="eastAsia"/>
+        </w:rPr>
+        <w:t xml:space="preserve">각 </w:t>
+      </w:r>
       <w:proofErr w:type="spellStart"/>
       <w:r>
         <w:rPr>
           <w:rFonts w:ascii="바탕체" w:eastAsia="바탕체" w:hAnsi="바탕체" w:hint="eastAsia"/>
         </w:rPr>
+        <w:t>팩터의</w:t>
+      </w:r>
+      <w:proofErr w:type="spellEnd"/>
+      <w:r>
+        <w:rPr>
+          <w:rFonts w:ascii="바탕체" w:eastAsia="바탕체" w:hAnsi="바탕체" w:hint="eastAsia"/>
+        </w:rPr>
+        <w:t xml:space="preserve"> </w:t>
+      </w:r>
+      <w:proofErr w:type="spellStart"/>
+      <w:r>
+        <w:rPr>
+          <w:rFonts w:ascii="바탕체" w:eastAsia="바탕체" w:hAnsi="바탕체"/>
+        </w:rPr>
         <w:t>Z_score</w:t>
       </w:r>
       <w:proofErr w:type="spellEnd"/>
@@ -692,7 +754,139 @@
         <w:rPr>
           <w:rFonts w:ascii="바탕체" w:eastAsia="바탕체" w:hAnsi="바탕체" w:hint="eastAsia"/>
         </w:rPr>
-        <w:t>을 구하는 방법은 다음과 같다.</w:t>
+        <w:t xml:space="preserve">을 구하는 방법은 </w:t>
+      </w:r>
+      <w:r>
+        <w:rPr>
+          <w:rFonts w:ascii="바탕체" w:eastAsia="바탕체" w:hAnsi="바탕체"/>
+        </w:rPr>
+        <w:t>MSCI</w:t>
+      </w:r>
+      <w:r>
+        <w:rPr>
+          <w:rFonts w:ascii="바탕체" w:eastAsia="바탕체" w:hAnsi="바탕체" w:hint="eastAsia"/>
+        </w:rPr>
+        <w:t xml:space="preserve">의 방법론과 같이 </w:t>
+      </w:r>
+      <w:r>
+        <w:rPr>
+          <w:rFonts w:ascii="바탕체" w:eastAsia="바탕체" w:hAnsi="바탕체"/>
+        </w:rPr>
+        <w:t xml:space="preserve">Free Floating </w:t>
+      </w:r>
+      <w:r>
+        <w:rPr>
+          <w:rFonts w:ascii="바탕체" w:eastAsia="바탕체" w:hAnsi="바탕체" w:hint="eastAsia"/>
+        </w:rPr>
+        <w:t>방식을 이용하였으며,</w:t>
+      </w:r>
+      <w:r>
+        <w:rPr>
+          <w:rFonts w:ascii="바탕체" w:eastAsia="바탕체" w:hAnsi="바탕체"/>
+        </w:rPr>
+        <w:t xml:space="preserve"> </w:t>
+      </w:r>
+      <w:proofErr w:type="spellStart"/>
+      <w:r>
+        <w:rPr>
+          <w:rFonts w:ascii="바탕체" w:eastAsia="바탕체" w:hAnsi="바탕체" w:hint="eastAsia"/>
+        </w:rPr>
+        <w:t>W</w:t>
+      </w:r>
+      <w:r>
+        <w:rPr>
+          <w:rFonts w:ascii="바탕체" w:eastAsia="바탕체" w:hAnsi="바탕체"/>
+        </w:rPr>
+        <w:t>insorized</w:t>
+      </w:r>
+      <w:proofErr w:type="spellEnd"/>
+      <w:r>
+        <w:rPr>
+          <w:rFonts w:ascii="바탕체" w:eastAsia="바탕체" w:hAnsi="바탕체"/>
+        </w:rPr>
+        <w:t xml:space="preserve"> </w:t>
+      </w:r>
+      <w:r>
+        <w:rPr>
+          <w:rFonts w:ascii="바탕체" w:eastAsia="바탕체" w:hAnsi="바탕체" w:hint="eastAsia"/>
+        </w:rPr>
+        <w:t>방식은 이용하지 않았다.</w:t>
+      </w:r>
+      <w:r>
+        <w:rPr>
+          <w:rFonts w:ascii="바탕체" w:eastAsia="바탕체" w:hAnsi="바탕체"/>
+        </w:rPr>
+        <w:t xml:space="preserve"> </w:t>
+      </w:r>
+      <w:proofErr w:type="spellStart"/>
+      <w:r>
+        <w:rPr>
+          <w:rFonts w:ascii="바탕체" w:eastAsia="바탕체" w:hAnsi="바탕체"/>
+        </w:rPr>
+        <w:t>Winsorized</w:t>
+      </w:r>
+      <w:proofErr w:type="spellEnd"/>
+      <w:r>
+        <w:rPr>
+          <w:rFonts w:ascii="바탕체" w:eastAsia="바탕체" w:hAnsi="바탕체"/>
+        </w:rPr>
+        <w:t xml:space="preserve"> </w:t>
+      </w:r>
+      <w:r>
+        <w:rPr>
+          <w:rFonts w:ascii="바탕체" w:eastAsia="바탕체" w:hAnsi="바탕체" w:hint="eastAsia"/>
+        </w:rPr>
+        <w:t xml:space="preserve">방법은 </w:t>
+      </w:r>
+      <w:proofErr w:type="spellStart"/>
+      <w:r>
+        <w:rPr>
+          <w:rFonts w:ascii="바탕체" w:eastAsia="바탕체" w:hAnsi="바탕체"/>
+        </w:rPr>
+        <w:t>Z_score</w:t>
+      </w:r>
+      <w:proofErr w:type="spellEnd"/>
+      <w:r>
+        <w:rPr>
+          <w:rFonts w:ascii="바탕체" w:eastAsia="바탕체" w:hAnsi="바탕체" w:hint="eastAsia"/>
+        </w:rPr>
+        <w:t xml:space="preserve">을 구하기 전 </w:t>
+      </w:r>
+      <w:r>
+        <w:rPr>
+          <w:rFonts w:ascii="바탕체" w:eastAsia="바탕체" w:hAnsi="바탕체"/>
+        </w:rPr>
+        <w:t xml:space="preserve">PBR, PER, Dividend yield </w:t>
+      </w:r>
+      <w:r>
+        <w:rPr>
+          <w:rFonts w:ascii="바탕체" w:eastAsia="바탕체" w:hAnsi="바탕체" w:hint="eastAsia"/>
+        </w:rPr>
+        <w:t xml:space="preserve">상위 </w:t>
+      </w:r>
+      <w:r>
+        <w:rPr>
+          <w:rFonts w:ascii="바탕체" w:eastAsia="바탕체" w:hAnsi="바탕체"/>
+        </w:rPr>
+        <w:t xml:space="preserve">5%, </w:t>
+      </w:r>
+      <w:r>
+        <w:rPr>
+          <w:rFonts w:ascii="바탕체" w:eastAsia="바탕체" w:hAnsi="바탕체" w:hint="eastAsia"/>
+        </w:rPr>
+        <w:t xml:space="preserve">하위 </w:t>
+      </w:r>
+      <w:r>
+        <w:rPr>
+          <w:rFonts w:ascii="바탕체" w:eastAsia="바탕체" w:hAnsi="바탕체"/>
+        </w:rPr>
+        <w:t>5%</w:t>
+      </w:r>
+      <w:r>
+        <w:rPr>
+          <w:rFonts w:ascii="바탕체" w:eastAsia="바탕체" w:hAnsi="바탕체" w:hint="eastAsia"/>
+        </w:rPr>
+        <w:t>를 제거하는 것이다.</w:t>
       </w:r>
     </w:p>
     <w:p>
@@ -703,654 +897,25 @@
           <w:rFonts w:ascii="바탕체" w:eastAsia="바탕체" w:hAnsi="바탕체"/>
         </w:rPr>
       </w:pPr>
-      <m:oMathPara>
-        <m:oMathParaPr>
-          <m:jc m:val="center"/>
-        </m:oMathParaPr>
-        <m:oMath>
-          <m:r>
-            <m:rPr>
-              <m:sty m:val="p"/>
-            </m:rPr>
-            <w:rPr>
-              <w:rFonts w:ascii="Cambria Math" w:eastAsia="바탕체" w:hAnsi="Cambria Math"/>
-            </w:rPr>
-            <m:t xml:space="preserve">Z= </m:t>
-          </m:r>
-          <m:f>
-            <m:fPr>
-              <m:ctrlPr>
-                <w:rPr>
-                  <w:rFonts w:ascii="Cambria Math" w:eastAsia="바탕체" w:hAnsi="Cambria Math"/>
-                </w:rPr>
-              </m:ctrlPr>
-            </m:fPr>
-            <m:num>
-              <m:r>
-                <w:rPr>
-                  <w:rFonts w:ascii="Cambria Math" w:eastAsia="바탕체" w:hAnsi="Cambria Math"/>
-                </w:rPr>
-                <m:t>(x-</m:t>
-              </m:r>
-              <m:sSub>
-                <m:sSubPr>
-                  <m:ctrlPr>
-                    <w:rPr>
-                      <w:rFonts w:ascii="Cambria Math" w:eastAsia="바탕체" w:hAnsi="Cambria Math"/>
-                      <w:i/>
-                    </w:rPr>
-                  </m:ctrlPr>
-                </m:sSubPr>
-                <m:e>
-                  <m:r>
-                    <w:rPr>
-                      <w:rFonts w:ascii="Cambria Math" w:eastAsia="바탕체" w:hAnsi="Cambria Math"/>
-                    </w:rPr>
-                    <m:t>μ</m:t>
-                  </m:r>
-                </m:e>
-                <m:sub>
-                  <m:r>
-                    <w:rPr>
-                      <w:rFonts w:ascii="Cambria Math" w:eastAsia="바탕체" w:hAnsi="Cambria Math"/>
-                    </w:rPr>
-                    <m:t>FIF</m:t>
-                  </m:r>
-                </m:sub>
-              </m:sSub>
-              <m:r>
-                <w:rPr>
-                  <w:rFonts w:ascii="Cambria Math" w:eastAsia="바탕체" w:hAnsi="Cambria Math"/>
-                </w:rPr>
-                <m:t>)</m:t>
-              </m:r>
-            </m:num>
-            <m:den>
-              <m:sSub>
-                <m:sSubPr>
-                  <m:ctrlPr>
-                    <w:rPr>
-                      <w:rFonts w:ascii="Cambria Math" w:eastAsia="바탕체" w:hAnsi="Cambria Math"/>
-                      <w:i/>
-                    </w:rPr>
-                  </m:ctrlPr>
-                </m:sSubPr>
-                <m:e>
-                  <m:r>
-                    <w:rPr>
-                      <w:rFonts w:ascii="Cambria Math" w:eastAsia="바탕체" w:hAnsi="Cambria Math"/>
-                    </w:rPr>
-                    <m:t>σ</m:t>
-                  </m:r>
-                </m:e>
-                <m:sub>
-                  <m:r>
-                    <w:rPr>
-                      <w:rFonts w:ascii="Cambria Math" w:eastAsia="바탕체" w:hAnsi="Cambria Math"/>
-                    </w:rPr>
-                    <m:t>FIF</m:t>
-                  </m:r>
-                </m:sub>
-              </m:sSub>
-            </m:den>
-          </m:f>
-        </m:oMath>
-      </m:oMathPara>
-    </w:p>
-    <w:p>
-      <w:pPr>
-        <w:spacing w:line="480" w:lineRule="auto"/>
-        <w:ind w:firstLineChars="100" w:firstLine="200"/>
-        <w:jc w:val="center"/>
-        <w:rPr>
-          <w:rFonts w:ascii="Times New Roman" w:eastAsia="바탕체" w:hAnsi="Times New Roman" w:cs="Times New Roman"/>
-        </w:rPr>
-      </w:pPr>
-      <m:oMathPara>
-        <m:oMath>
-          <m:sSub>
-            <m:sSubPr>
-              <m:ctrlPr>
-                <w:rPr>
-                  <w:rFonts w:ascii="Cambria Math" w:eastAsia="바탕체" w:hAnsi="Cambria Math" w:cs="Times New Roman"/>
-                </w:rPr>
-              </m:ctrlPr>
-            </m:sSubPr>
-            <m:e>
-              <m:r>
-                <m:rPr>
-                  <m:sty m:val="p"/>
-                </m:rPr>
-                <w:rPr>
-                  <w:rFonts w:ascii="Cambria Math" w:eastAsia="바탕체" w:hAnsi="Cambria Math" w:cs="Times New Roman"/>
-                </w:rPr>
-                <m:t>Z</m:t>
-              </m:r>
-            </m:e>
-            <m:sub>
-              <m:r>
-                <m:rPr>
-                  <m:sty m:val="p"/>
-                </m:rPr>
-                <w:rPr>
-                  <w:rFonts w:ascii="Cambria Math" w:eastAsia="바탕체" w:hAnsi="Cambria Math" w:cs="Times New Roman"/>
-                </w:rPr>
-                <m:t>Score</m:t>
-              </m:r>
-            </m:sub>
-          </m:sSub>
-          <m:r>
-            <w:rPr>
-              <w:rFonts w:ascii="Cambria Math" w:eastAsia="바탕체" w:hAnsi="Cambria Math" w:cs="Times New Roman"/>
-            </w:rPr>
-            <m:t xml:space="preserve">= </m:t>
-          </m:r>
-          <m:f>
-            <m:fPr>
-              <m:ctrlPr>
-                <w:rPr>
-                  <w:rFonts w:ascii="Cambria Math" w:eastAsia="바탕체" w:hAnsi="Cambria Math" w:cs="Times New Roman"/>
-                  <w:i/>
-                </w:rPr>
-              </m:ctrlPr>
-            </m:fPr>
-            <m:num>
-              <m:r>
-                <w:rPr>
-                  <w:rFonts w:ascii="Cambria Math" w:eastAsia="바탕체" w:hAnsi="Cambria Math" w:cs="Times New Roman"/>
-                </w:rPr>
-                <m:t>1</m:t>
-              </m:r>
-            </m:num>
-            <m:den>
-              <m:r>
-                <w:rPr>
-                  <w:rFonts w:ascii="Cambria Math" w:eastAsia="바탕체" w:hAnsi="Cambria Math" w:cs="Times New Roman"/>
-                </w:rPr>
-                <m:t>n</m:t>
-              </m:r>
-            </m:den>
-          </m:f>
-          <m:d>
-            <m:dPr>
-              <m:ctrlPr>
-                <w:rPr>
-                  <w:rFonts w:ascii="Cambria Math" w:eastAsia="바탕체" w:hAnsi="Cambria Math" w:cs="Times New Roman"/>
-                  <w:i/>
-                </w:rPr>
-              </m:ctrlPr>
-            </m:dPr>
-            <m:e>
-              <m:sSub>
-                <m:sSubPr>
-                  <m:ctrlPr>
-                    <w:rPr>
-                      <w:rFonts w:ascii="Cambria Math" w:eastAsia="바탕체" w:hAnsi="Cambria Math" w:cs="Times New Roman"/>
-                      <w:i/>
-                    </w:rPr>
-                  </m:ctrlPr>
-                </m:sSubPr>
-                <m:e>
-                  <m:r>
-                    <w:rPr>
-                      <w:rFonts w:ascii="Cambria Math" w:eastAsia="바탕체" w:hAnsi="Cambria Math" w:cs="Times New Roman"/>
-                    </w:rPr>
-                    <m:t>Z</m:t>
-                  </m:r>
-                </m:e>
-                <m:sub>
-                  <m:r>
-                    <w:rPr>
-                      <w:rFonts w:ascii="Cambria Math" w:eastAsia="바탕체" w:hAnsi="Cambria Math" w:cs="Times New Roman"/>
-                    </w:rPr>
-                    <m:t>1</m:t>
-                  </m:r>
-                </m:sub>
-              </m:sSub>
-              <m:r>
-                <w:rPr>
-                  <w:rFonts w:ascii="Cambria Math" w:eastAsia="바탕체" w:hAnsi="Cambria Math" w:cs="Times New Roman"/>
-                </w:rPr>
-                <m:t>+</m:t>
-              </m:r>
-              <m:sSub>
-                <m:sSubPr>
-                  <m:ctrlPr>
-                    <w:rPr>
-                      <w:rFonts w:ascii="Cambria Math" w:eastAsia="바탕체" w:hAnsi="Cambria Math" w:cs="Times New Roman"/>
-                      <w:i/>
-                    </w:rPr>
-                  </m:ctrlPr>
-                </m:sSubPr>
-                <m:e>
-                  <m:r>
-                    <w:rPr>
-                      <w:rFonts w:ascii="Cambria Math" w:eastAsia="바탕체" w:hAnsi="Cambria Math" w:cs="Times New Roman"/>
-                    </w:rPr>
-                    <m:t>Z</m:t>
-                  </m:r>
-                </m:e>
-                <m:sub>
-                  <m:r>
-                    <w:rPr>
-                      <w:rFonts w:ascii="Cambria Math" w:eastAsia="바탕체" w:hAnsi="Cambria Math" w:cs="Times New Roman"/>
-                    </w:rPr>
-                    <m:t>2</m:t>
-                  </m:r>
-                </m:sub>
-              </m:sSub>
-              <m:r>
-                <m:rPr>
-                  <m:sty m:val="p"/>
-                </m:rPr>
-                <w:rPr>
-                  <w:rFonts w:ascii="Cambria Math" w:eastAsia="바탕체" w:hAnsi="Cambria Math" w:cs="Times New Roman"/>
-                </w:rPr>
-                <m:t>+⋯+</m:t>
-              </m:r>
-              <m:sSub>
-                <m:sSubPr>
-                  <m:ctrlPr>
-                    <w:rPr>
-                      <w:rFonts w:ascii="Cambria Math" w:eastAsia="바탕체" w:hAnsi="Cambria Math" w:cs="Times New Roman"/>
-                    </w:rPr>
-                  </m:ctrlPr>
-                </m:sSubPr>
-                <m:e>
-                  <m:r>
-                    <m:rPr>
-                      <m:sty m:val="p"/>
-                    </m:rPr>
-                    <w:rPr>
-                      <w:rFonts w:ascii="Cambria Math" w:eastAsia="바탕체" w:hAnsi="Cambria Math" w:cs="Times New Roman"/>
-                    </w:rPr>
-                    <m:t>Z</m:t>
-                  </m:r>
-                </m:e>
-                <m:sub>
-                  <m:r>
-                    <m:rPr>
-                      <m:sty m:val="p"/>
-                    </m:rPr>
-                    <w:rPr>
-                      <w:rFonts w:ascii="Cambria Math" w:eastAsia="바탕체" w:hAnsi="Cambria Math" w:cs="Times New Roman"/>
-                    </w:rPr>
-                    <m:t>n</m:t>
-                  </m:r>
-                </m:sub>
-              </m:sSub>
-            </m:e>
-          </m:d>
-          <m:r>
-            <m:rPr>
-              <m:sty m:val="p"/>
-            </m:rPr>
-            <w:rPr>
-              <w:rFonts w:ascii="Cambria Math" w:eastAsia="바탕체" w:hAnsi="Cambria Math" w:cs="Times New Roman"/>
-            </w:rPr>
-            <m:t>,    (where n ≠0)</m:t>
-          </m:r>
-        </m:oMath>
-      </m:oMathPara>
-    </w:p>
-    <w:p>
-      <w:pPr>
-        <w:spacing w:line="480" w:lineRule="auto"/>
-        <w:ind w:firstLineChars="100" w:firstLine="200"/>
-        <w:rPr>
-          <w:rFonts w:ascii="바탕체" w:eastAsia="바탕체" w:hAnsi="바탕체"/>
-        </w:rPr>
-      </w:pPr>
-      <w:r>
-        <w:rPr>
-          <w:rFonts w:ascii="바탕체" w:eastAsia="바탕체" w:hAnsi="바탕체"/>
-        </w:rPr>
-        <w:t>MSCI</w:t>
-      </w:r>
-      <w:r>
-        <w:rPr>
-          <w:rFonts w:ascii="바탕체" w:eastAsia="바탕체" w:hAnsi="바탕체" w:hint="eastAsia"/>
-        </w:rPr>
-        <w:t xml:space="preserve"> KOREA Index</w:t>
-      </w:r>
       <w:r>
         <w:rPr>
           <w:rFonts w:ascii="바탕체" w:eastAsia="바탕체" w:hAnsi="바탕체"/>
         </w:rPr>
         <w:t xml:space="preserve"> </w:t>
       </w:r>
-      <w:r>
-        <w:rPr>
-          <w:rFonts w:ascii="바탕체" w:eastAsia="바탕체" w:hAnsi="바탕체" w:hint="eastAsia"/>
-        </w:rPr>
-        <w:t xml:space="preserve">구성종목을 알 수 없기 때문에 Value Index를 매 분기마다 대형주 </w:t>
-      </w:r>
       <w:proofErr w:type="spellStart"/>
       <w:r>
         <w:rPr>
-          <w:rFonts w:ascii="바탕체" w:eastAsia="바탕체" w:hAnsi="바탕체"/>
+          <w:rFonts w:ascii="바탕체" w:eastAsia="바탕체" w:hAnsi="바탕체" w:hint="eastAsia"/>
         </w:rPr>
         <w:t>Z_score</w:t>
       </w:r>
       <w:proofErr w:type="spellEnd"/>
       <w:r>
         <w:rPr>
-          <w:rFonts w:ascii="바탕체" w:eastAsia="바탕체" w:hAnsi="바탕체"/>
-        </w:rPr>
-        <w:t xml:space="preserve"> </w:t>
-      </w:r>
-      <w:r>
-        <w:rPr>
-          <w:rFonts w:ascii="바탕체" w:eastAsia="바탕체" w:hAnsi="바탕체" w:hint="eastAsia"/>
-        </w:rPr>
-        <w:t xml:space="preserve">상위 </w:t>
-      </w:r>
-      <w:r>
-        <w:rPr>
-          <w:rFonts w:ascii="바탕체" w:eastAsia="바탕체" w:hAnsi="바탕체"/>
-        </w:rPr>
-        <w:t xml:space="preserve">50%, </w:t>
-      </w:r>
-      <w:proofErr w:type="spellStart"/>
-      <w:r>
-        <w:rPr>
-          <w:rFonts w:ascii="바탕체" w:eastAsia="바탕체" w:hAnsi="바탕체" w:hint="eastAsia"/>
-        </w:rPr>
-        <w:t>중형주</w:t>
-      </w:r>
-      <w:proofErr w:type="spellEnd"/>
-      <w:r>
-        <w:rPr>
-          <w:rFonts w:ascii="바탕체" w:eastAsia="바탕체" w:hAnsi="바탕체" w:hint="eastAsia"/>
-        </w:rPr>
-        <w:t xml:space="preserve"> </w:t>
-      </w:r>
-      <w:proofErr w:type="spellStart"/>
-      <w:r>
-        <w:rPr>
-          <w:rFonts w:ascii="바탕체" w:eastAsia="바탕체" w:hAnsi="바탕체"/>
-        </w:rPr>
-        <w:t>Z_score</w:t>
-      </w:r>
-      <w:proofErr w:type="spellEnd"/>
-      <w:r>
-        <w:rPr>
-          <w:rFonts w:ascii="바탕체" w:eastAsia="바탕체" w:hAnsi="바탕체"/>
-        </w:rPr>
-        <w:t xml:space="preserve"> </w:t>
-      </w:r>
-      <w:r>
-        <w:rPr>
-          <w:rFonts w:ascii="바탕체" w:eastAsia="바탕체" w:hAnsi="바탕체" w:hint="eastAsia"/>
-        </w:rPr>
-        <w:t>상위 30%</w:t>
-      </w:r>
-      <w:r>
-        <w:rPr>
-          <w:rFonts w:ascii="바탕체" w:eastAsia="바탕체" w:hAnsi="바탕체"/>
-        </w:rPr>
-        <w:t>,</w:t>
-      </w:r>
-      <w:r>
-        <w:rPr>
-          <w:rFonts w:ascii="바탕체" w:eastAsia="바탕체" w:hAnsi="바탕체" w:hint="eastAsia"/>
-        </w:rPr>
-        <w:t xml:space="preserve"> 소형주 </w:t>
-      </w:r>
-      <w:proofErr w:type="spellStart"/>
-      <w:r>
-        <w:rPr>
-          <w:rFonts w:ascii="바탕체" w:eastAsia="바탕체" w:hAnsi="바탕체"/>
-        </w:rPr>
-        <w:t>Z_score</w:t>
-      </w:r>
-      <w:proofErr w:type="spellEnd"/>
-      <w:r>
-        <w:rPr>
-          <w:rFonts w:ascii="바탕체" w:eastAsia="바탕체" w:hAnsi="바탕체"/>
-        </w:rPr>
-        <w:t xml:space="preserve"> </w:t>
-      </w:r>
-      <w:r>
-        <w:rPr>
-          <w:rFonts w:ascii="바탕체" w:eastAsia="바탕체" w:hAnsi="바탕체" w:hint="eastAsia"/>
-        </w:rPr>
-        <w:t>상위</w:t>
-      </w:r>
-      <w:r>
-        <w:rPr>
-          <w:rFonts w:ascii="바탕체" w:eastAsia="바탕체" w:hAnsi="바탕체"/>
-        </w:rPr>
-        <w:t xml:space="preserve"> 30%, </w:t>
-      </w:r>
-      <w:r>
-        <w:rPr>
-          <w:rFonts w:ascii="바탕체" w:eastAsia="바탕체" w:hAnsi="바탕체" w:hint="eastAsia"/>
-        </w:rPr>
-        <w:t xml:space="preserve">코스닥 </w:t>
-      </w:r>
-      <w:proofErr w:type="spellStart"/>
-      <w:r>
-        <w:rPr>
-          <w:rFonts w:ascii="바탕체" w:eastAsia="바탕체" w:hAnsi="바탕체"/>
-        </w:rPr>
-        <w:t>Z_score</w:t>
-      </w:r>
-      <w:proofErr w:type="spellEnd"/>
-      <w:r>
-        <w:rPr>
-          <w:rFonts w:ascii="바탕체" w:eastAsia="바탕체" w:hAnsi="바탕체"/>
-        </w:rPr>
-        <w:t xml:space="preserve"> </w:t>
-      </w:r>
-      <w:r>
-        <w:rPr>
-          <w:rFonts w:ascii="바탕체" w:eastAsia="바탕체" w:hAnsi="바탕체" w:hint="eastAsia"/>
-        </w:rPr>
-        <w:t>상위</w:t>
-      </w:r>
-      <w:r>
-        <w:rPr>
-          <w:rFonts w:ascii="바탕체" w:eastAsia="바탕체" w:hAnsi="바탕체"/>
-        </w:rPr>
-        <w:t xml:space="preserve"> 20%</w:t>
-      </w:r>
-      <w:r>
-        <w:rPr>
-          <w:rFonts w:ascii="바탕체" w:eastAsia="바탕체" w:hAnsi="바탕체" w:hint="eastAsia"/>
-        </w:rPr>
-        <w:t>로 구성하였다.</w:t>
-      </w:r>
-      <w:r>
-        <w:rPr>
-          <w:rFonts w:ascii="바탕체" w:eastAsia="바탕체" w:hAnsi="바탕체"/>
-        </w:rPr>
-        <w:t xml:space="preserve"> </w:t>
-      </w:r>
-    </w:p>
-    <w:p>
-      <w:pPr>
-        <w:spacing w:line="480" w:lineRule="auto"/>
-        <w:ind w:firstLineChars="100" w:firstLine="200"/>
-        <w:rPr>
-          <w:rFonts w:ascii="바탕체" w:eastAsia="바탕체" w:hAnsi="바탕체"/>
-        </w:rPr>
-      </w:pPr>
-    </w:p>
-    <w:p>
-      <w:pPr>
-        <w:spacing w:line="480" w:lineRule="auto"/>
-        <w:ind w:firstLineChars="100" w:firstLine="200"/>
-        <w:rPr>
-          <w:rFonts w:ascii="바탕체" w:eastAsia="바탕체" w:hAnsi="바탕체"/>
-        </w:rPr>
-      </w:pPr>
-      <w:r>
-        <w:rPr>
-          <w:rFonts w:ascii="바탕체" w:eastAsia="바탕체" w:hAnsi="바탕체" w:hint="eastAsia"/>
-        </w:rPr>
-        <w:lastRenderedPageBreak/>
-        <w:t xml:space="preserve">각 </w:t>
-      </w:r>
-      <w:proofErr w:type="spellStart"/>
-      <w:r>
-        <w:rPr>
-          <w:rFonts w:ascii="바탕체" w:eastAsia="바탕체" w:hAnsi="바탕체" w:hint="eastAsia"/>
-        </w:rPr>
-        <w:t>팩터의</w:t>
-      </w:r>
-      <w:proofErr w:type="spellEnd"/>
-      <w:r>
-        <w:rPr>
-          <w:rFonts w:ascii="바탕체" w:eastAsia="바탕체" w:hAnsi="바탕체" w:hint="eastAsia"/>
-        </w:rPr>
-        <w:t xml:space="preserve"> </w:t>
-      </w:r>
-      <w:proofErr w:type="spellStart"/>
-      <w:r>
-        <w:rPr>
-          <w:rFonts w:ascii="바탕체" w:eastAsia="바탕체" w:hAnsi="바탕체"/>
-        </w:rPr>
-        <w:t>Z_score</w:t>
-      </w:r>
-      <w:proofErr w:type="spellEnd"/>
-      <w:r>
-        <w:rPr>
-          <w:rFonts w:ascii="바탕체" w:eastAsia="바탕체" w:hAnsi="바탕체" w:hint="eastAsia"/>
-        </w:rPr>
-        <w:t xml:space="preserve">을 구하는 방법은 </w:t>
-      </w:r>
-      <w:r>
-        <w:rPr>
-          <w:rFonts w:ascii="바탕체" w:eastAsia="바탕체" w:hAnsi="바탕체"/>
-        </w:rPr>
-        <w:t>MSCI</w:t>
-      </w:r>
-      <w:r>
-        <w:rPr>
-          <w:rFonts w:ascii="바탕체" w:eastAsia="바탕체" w:hAnsi="바탕체" w:hint="eastAsia"/>
-        </w:rPr>
-        <w:t xml:space="preserve">의 방법론과 같이 </w:t>
-      </w:r>
-      <w:r>
-        <w:rPr>
-          <w:rFonts w:ascii="바탕체" w:eastAsia="바탕체" w:hAnsi="바탕체"/>
-        </w:rPr>
-        <w:t xml:space="preserve">Free Floating </w:t>
-      </w:r>
-      <w:r>
-        <w:rPr>
-          <w:rFonts w:ascii="바탕체" w:eastAsia="바탕체" w:hAnsi="바탕체" w:hint="eastAsia"/>
-        </w:rPr>
-        <w:t>방식을 이용하였으며,</w:t>
-      </w:r>
-      <w:r>
-        <w:rPr>
-          <w:rFonts w:ascii="바탕체" w:eastAsia="바탕체" w:hAnsi="바탕체"/>
-        </w:rPr>
-        <w:t xml:space="preserve"> </w:t>
-      </w:r>
-      <w:proofErr w:type="spellStart"/>
-      <w:r>
-        <w:rPr>
-          <w:rFonts w:ascii="바탕체" w:eastAsia="바탕체" w:hAnsi="바탕체" w:hint="eastAsia"/>
-        </w:rPr>
-        <w:t>W</w:t>
-      </w:r>
-      <w:r>
-        <w:rPr>
-          <w:rFonts w:ascii="바탕체" w:eastAsia="바탕체" w:hAnsi="바탕체"/>
-        </w:rPr>
-        <w:t>insorized</w:t>
-      </w:r>
-      <w:proofErr w:type="spellEnd"/>
-      <w:r>
-        <w:rPr>
-          <w:rFonts w:ascii="바탕체" w:eastAsia="바탕체" w:hAnsi="바탕체"/>
-        </w:rPr>
-        <w:t xml:space="preserve"> </w:t>
-      </w:r>
-      <w:r>
-        <w:rPr>
-          <w:rFonts w:ascii="바탕체" w:eastAsia="바탕체" w:hAnsi="바탕체" w:hint="eastAsia"/>
-        </w:rPr>
-        <w:t>방식은 이용하지 않았다.</w:t>
-      </w:r>
-      <w:r>
-        <w:rPr>
-          <w:rFonts w:ascii="바탕체" w:eastAsia="바탕체" w:hAnsi="바탕체"/>
-        </w:rPr>
-        <w:t xml:space="preserve"> </w:t>
-      </w:r>
-      <w:proofErr w:type="spellStart"/>
-      <w:r>
-        <w:rPr>
-          <w:rFonts w:ascii="바탕체" w:eastAsia="바탕체" w:hAnsi="바탕체"/>
-        </w:rPr>
-        <w:t>Winsorized</w:t>
-      </w:r>
-      <w:proofErr w:type="spellEnd"/>
-      <w:r>
-        <w:rPr>
-          <w:rFonts w:ascii="바탕체" w:eastAsia="바탕체" w:hAnsi="바탕체"/>
-        </w:rPr>
-        <w:t xml:space="preserve"> </w:t>
-      </w:r>
-      <w:r>
-        <w:rPr>
-          <w:rFonts w:ascii="바탕체" w:eastAsia="바탕체" w:hAnsi="바탕체" w:hint="eastAsia"/>
-        </w:rPr>
-        <w:t xml:space="preserve">방법은 </w:t>
-      </w:r>
-      <w:proofErr w:type="spellStart"/>
-      <w:r>
-        <w:rPr>
-          <w:rFonts w:ascii="바탕체" w:eastAsia="바탕체" w:hAnsi="바탕체"/>
-        </w:rPr>
-        <w:t>Z_score</w:t>
-      </w:r>
-      <w:proofErr w:type="spellEnd"/>
-      <w:r>
-        <w:rPr>
-          <w:rFonts w:ascii="바탕체" w:eastAsia="바탕체" w:hAnsi="바탕체" w:hint="eastAsia"/>
-        </w:rPr>
-        <w:t xml:space="preserve">을 구하기 전 </w:t>
-      </w:r>
-      <w:r>
-        <w:rPr>
-          <w:rFonts w:ascii="바탕체" w:eastAsia="바탕체" w:hAnsi="바탕체"/>
-        </w:rPr>
-        <w:t xml:space="preserve">PBR, PER, Dividend yield </w:t>
-      </w:r>
-      <w:r>
-        <w:rPr>
-          <w:rFonts w:ascii="바탕체" w:eastAsia="바탕체" w:hAnsi="바탕체" w:hint="eastAsia"/>
-        </w:rPr>
-        <w:t xml:space="preserve">상위 </w:t>
-      </w:r>
-      <w:r>
-        <w:rPr>
-          <w:rFonts w:ascii="바탕체" w:eastAsia="바탕체" w:hAnsi="바탕체"/>
-        </w:rPr>
-        <w:t xml:space="preserve">5%, </w:t>
-      </w:r>
-      <w:r>
-        <w:rPr>
-          <w:rFonts w:ascii="바탕체" w:eastAsia="바탕체" w:hAnsi="바탕체" w:hint="eastAsia"/>
-        </w:rPr>
-        <w:t xml:space="preserve">하위 </w:t>
-      </w:r>
-      <w:r>
-        <w:rPr>
-          <w:rFonts w:ascii="바탕체" w:eastAsia="바탕체" w:hAnsi="바탕체"/>
-        </w:rPr>
-        <w:t>5%</w:t>
-      </w:r>
-      <w:r>
-        <w:rPr>
-          <w:rFonts w:ascii="바탕체" w:eastAsia="바탕체" w:hAnsi="바탕체" w:hint="eastAsia"/>
-        </w:rPr>
-        <w:t>를 제거하는 것이다.</w:t>
+          <w:rFonts w:ascii="바탕체" w:eastAsia="바탕체" w:hAnsi="바탕체" w:hint="eastAsia"/>
+        </w:rPr>
+        <w:t>을 구하는 방법은 다음과 같다.</w:t>
       </w:r>
     </w:p>
     <w:p>
@@ -2176,80 +1741,315 @@
           <w:rFonts w:ascii="바탕체" w:eastAsia="바탕체" w:hAnsi="바탕체"/>
         </w:rPr>
       </w:pPr>
-      <w:r>
-        <w:rPr>
-          <w:rFonts w:ascii="바탕체" w:eastAsia="바탕체" w:hAnsi="바탕체" w:hint="eastAsia"/>
-        </w:rPr>
-        <w:t xml:space="preserve">3. </w:t>
-      </w:r>
-      <w:r>
-        <w:rPr>
-          <w:rFonts w:ascii="바탕체" w:eastAsia="바탕체" w:hAnsi="바탕체" w:hint="eastAsia"/>
-        </w:rPr>
-        <w:t>결과</w:t>
-      </w:r>
+      <m:oMathPara>
+        <m:oMathParaPr>
+          <m:jc m:val="center"/>
+        </m:oMathParaPr>
+        <m:oMath>
+          <m:r>
+            <m:rPr>
+              <m:sty m:val="p"/>
+            </m:rPr>
+            <w:rPr>
+              <w:rFonts w:ascii="Cambria Math" w:eastAsia="바탕체" w:hAnsi="Cambria Math"/>
+            </w:rPr>
+            <m:t xml:space="preserve">Z= </m:t>
+          </m:r>
+          <m:f>
+            <m:fPr>
+              <m:ctrlPr>
+                <w:rPr>
+                  <w:rFonts w:ascii="Cambria Math" w:eastAsia="바탕체" w:hAnsi="Cambria Math"/>
+                </w:rPr>
+              </m:ctrlPr>
+            </m:fPr>
+            <m:num>
+              <m:r>
+                <w:rPr>
+                  <w:rFonts w:ascii="Cambria Math" w:eastAsia="바탕체" w:hAnsi="Cambria Math"/>
+                </w:rPr>
+                <m:t>(x-</m:t>
+              </m:r>
+              <m:sSub>
+                <m:sSubPr>
+                  <m:ctrlPr>
+                    <w:rPr>
+                      <w:rFonts w:ascii="Cambria Math" w:eastAsia="바탕체" w:hAnsi="Cambria Math"/>
+                      <w:i/>
+                    </w:rPr>
+                  </m:ctrlPr>
+                </m:sSubPr>
+                <m:e>
+                  <m:r>
+                    <w:rPr>
+                      <w:rFonts w:ascii="Cambria Math" w:eastAsia="바탕체" w:hAnsi="Cambria Math"/>
+                    </w:rPr>
+                    <m:t>μ</m:t>
+                  </m:r>
+                </m:e>
+                <m:sub>
+                  <m:r>
+                    <w:rPr>
+                      <w:rFonts w:ascii="Cambria Math" w:eastAsia="바탕체" w:hAnsi="Cambria Math"/>
+                    </w:rPr>
+                    <m:t>variable</m:t>
+                  </m:r>
+                </m:sub>
+              </m:sSub>
+              <m:r>
+                <w:rPr>
+                  <w:rFonts w:ascii="Cambria Math" w:eastAsia="바탕체" w:hAnsi="Cambria Math"/>
+                </w:rPr>
+                <m:t>)</m:t>
+              </m:r>
+            </m:num>
+            <m:den>
+              <m:sSub>
+                <m:sSubPr>
+                  <m:ctrlPr>
+                    <w:rPr>
+                      <w:rFonts w:ascii="Cambria Math" w:eastAsia="바탕체" w:hAnsi="Cambria Math"/>
+                      <w:i/>
+                    </w:rPr>
+                  </m:ctrlPr>
+                </m:sSubPr>
+                <m:e>
+                  <m:r>
+                    <w:rPr>
+                      <w:rFonts w:ascii="Cambria Math" w:eastAsia="바탕체" w:hAnsi="Cambria Math"/>
+                    </w:rPr>
+                    <m:t>σ</m:t>
+                  </m:r>
+                </m:e>
+                <m:sub>
+                  <m:r>
+                    <w:rPr>
+                      <w:rFonts w:ascii="Cambria Math" w:eastAsia="바탕체" w:hAnsi="Cambria Math"/>
+                    </w:rPr>
+                    <m:t>variable</m:t>
+                  </m:r>
+                </m:sub>
+              </m:sSub>
+            </m:den>
+          </m:f>
+        </m:oMath>
+      </m:oMathPara>
     </w:p>
     <w:p>
       <w:pPr>
         <w:spacing w:line="480" w:lineRule="auto"/>
         <w:ind w:firstLineChars="100" w:firstLine="200"/>
-        <w:rPr>
-          <w:rFonts w:ascii="바탕체" w:eastAsia="바탕체" w:hAnsi="바탕체" w:hint="eastAsia"/>
+        <w:jc w:val="center"/>
+        <w:rPr>
+          <w:rFonts w:ascii="Times New Roman" w:eastAsia="바탕체" w:hAnsi="Times New Roman" w:cs="Times New Roman"/>
         </w:rPr>
       </w:pPr>
-      <w:r>
-        <w:rPr>
-          <w:rFonts w:ascii="바탕체" w:eastAsia="바탕체" w:hAnsi="바탕체" w:hint="eastAsia"/>
-        </w:rPr>
-        <w:t xml:space="preserve">2016년 </w:t>
-      </w:r>
-      <w:r>
-        <w:rPr>
-          <w:rFonts w:ascii="바탕체" w:eastAsia="바탕체" w:hAnsi="바탕체"/>
-        </w:rPr>
-        <w:t>12</w:t>
-      </w:r>
-      <w:r>
-        <w:rPr>
-          <w:rFonts w:ascii="바탕체" w:eastAsia="바탕체" w:hAnsi="바탕체" w:hint="eastAsia"/>
-        </w:rPr>
-        <w:t xml:space="preserve">월 </w:t>
-      </w:r>
-      <w:r>
-        <w:rPr>
-          <w:rFonts w:ascii="바탕체" w:eastAsia="바탕체" w:hAnsi="바탕체"/>
-        </w:rPr>
-        <w:t>31</w:t>
-      </w:r>
-      <w:r>
-        <w:rPr>
-          <w:rFonts w:ascii="바탕체" w:eastAsia="바탕체" w:hAnsi="바탕체" w:hint="eastAsia"/>
-        </w:rPr>
-        <w:t xml:space="preserve">일 기준 새로운 </w:t>
-      </w:r>
-      <w:r>
-        <w:rPr>
-          <w:rFonts w:ascii="바탕체" w:eastAsia="바탕체" w:hAnsi="바탕체"/>
-        </w:rPr>
-        <w:t xml:space="preserve">universe </w:t>
-      </w:r>
-      <w:r>
-        <w:rPr>
-          <w:rFonts w:ascii="바탕체" w:eastAsia="바탕체" w:hAnsi="바탕체" w:hint="eastAsia"/>
-        </w:rPr>
-        <w:t xml:space="preserve">구성 종목은 대형주 </w:t>
-      </w:r>
-      <w:r>
-        <w:rPr>
-          <w:rFonts w:ascii="바탕체" w:eastAsia="바탕체" w:hAnsi="바탕체"/>
-        </w:rPr>
-        <w:t>50</w:t>
-      </w:r>
-      <w:r>
-        <w:rPr>
-          <w:rFonts w:ascii="바탕체" w:eastAsia="바탕체" w:hAnsi="바탕체" w:hint="eastAsia"/>
-        </w:rPr>
-        <w:t>종목,</w:t>
+      <m:oMathPara>
+        <m:oMath>
+          <m:sSub>
+            <m:sSubPr>
+              <m:ctrlPr>
+                <w:rPr>
+                  <w:rFonts w:ascii="Cambria Math" w:eastAsia="바탕체" w:hAnsi="Cambria Math" w:cs="Times New Roman"/>
+                </w:rPr>
+              </m:ctrlPr>
+            </m:sSubPr>
+            <m:e>
+              <m:r>
+                <m:rPr>
+                  <m:sty m:val="p"/>
+                </m:rPr>
+                <w:rPr>
+                  <w:rFonts w:ascii="Cambria Math" w:eastAsia="바탕체" w:hAnsi="Cambria Math" w:cs="Times New Roman"/>
+                </w:rPr>
+                <m:t>Z</m:t>
+              </m:r>
+            </m:e>
+            <m:sub>
+              <m:r>
+                <m:rPr>
+                  <m:sty m:val="p"/>
+                </m:rPr>
+                <w:rPr>
+                  <w:rFonts w:ascii="Cambria Math" w:eastAsia="바탕체" w:hAnsi="Cambria Math" w:cs="Times New Roman"/>
+                </w:rPr>
+                <m:t>Score</m:t>
+              </m:r>
+            </m:sub>
+          </m:sSub>
+          <m:r>
+            <w:rPr>
+              <w:rFonts w:ascii="Cambria Math" w:eastAsia="바탕체" w:hAnsi="Cambria Math" w:cs="Times New Roman"/>
+            </w:rPr>
+            <m:t xml:space="preserve">= </m:t>
+          </m:r>
+          <m:f>
+            <m:fPr>
+              <m:ctrlPr>
+                <w:rPr>
+                  <w:rFonts w:ascii="Cambria Math" w:eastAsia="바탕체" w:hAnsi="Cambria Math" w:cs="Times New Roman"/>
+                  <w:i/>
+                </w:rPr>
+              </m:ctrlPr>
+            </m:fPr>
+            <m:num>
+              <m:r>
+                <w:rPr>
+                  <w:rFonts w:ascii="Cambria Math" w:eastAsia="바탕체" w:hAnsi="Cambria Math" w:cs="Times New Roman"/>
+                </w:rPr>
+                <m:t>1</m:t>
+              </m:r>
+            </m:num>
+            <m:den>
+              <m:r>
+                <w:rPr>
+                  <w:rFonts w:ascii="Cambria Math" w:eastAsia="바탕체" w:hAnsi="Cambria Math" w:cs="Times New Roman"/>
+                </w:rPr>
+                <m:t>n</m:t>
+              </m:r>
+            </m:den>
+          </m:f>
+          <m:d>
+            <m:dPr>
+              <m:ctrlPr>
+                <w:rPr>
+                  <w:rFonts w:ascii="Cambria Math" w:eastAsia="바탕체" w:hAnsi="Cambria Math" w:cs="Times New Roman"/>
+                  <w:i/>
+                </w:rPr>
+              </m:ctrlPr>
+            </m:dPr>
+            <m:e>
+              <m:sSub>
+                <m:sSubPr>
+                  <m:ctrlPr>
+                    <w:rPr>
+                      <w:rFonts w:ascii="Cambria Math" w:eastAsia="바탕체" w:hAnsi="Cambria Math" w:cs="Times New Roman"/>
+                      <w:i/>
+                    </w:rPr>
+                  </m:ctrlPr>
+                </m:sSubPr>
+                <m:e>
+                  <m:r>
+                    <w:rPr>
+                      <w:rFonts w:ascii="Cambria Math" w:eastAsia="바탕체" w:hAnsi="Cambria Math" w:cs="Times New Roman"/>
+                    </w:rPr>
+                    <m:t>Z</m:t>
+                  </m:r>
+                </m:e>
+                <m:sub>
+                  <m:r>
+                    <w:rPr>
+                      <w:rFonts w:ascii="Cambria Math" w:eastAsia="바탕체" w:hAnsi="Cambria Math" w:cs="Times New Roman"/>
+                    </w:rPr>
+                    <m:t>1</m:t>
+                  </m:r>
+                </m:sub>
+              </m:sSub>
+              <m:r>
+                <w:rPr>
+                  <w:rFonts w:ascii="Cambria Math" w:eastAsia="바탕체" w:hAnsi="Cambria Math" w:cs="Times New Roman"/>
+                </w:rPr>
+                <m:t>+</m:t>
+              </m:r>
+              <m:sSub>
+                <m:sSubPr>
+                  <m:ctrlPr>
+                    <w:rPr>
+                      <w:rFonts w:ascii="Cambria Math" w:eastAsia="바탕체" w:hAnsi="Cambria Math" w:cs="Times New Roman"/>
+                      <w:i/>
+                    </w:rPr>
+                  </m:ctrlPr>
+                </m:sSubPr>
+                <m:e>
+                  <m:r>
+                    <w:rPr>
+                      <w:rFonts w:ascii="Cambria Math" w:eastAsia="바탕체" w:hAnsi="Cambria Math" w:cs="Times New Roman"/>
+                    </w:rPr>
+                    <m:t>Z</m:t>
+                  </m:r>
+                </m:e>
+                <m:sub>
+                  <m:r>
+                    <w:rPr>
+                      <w:rFonts w:ascii="Cambria Math" w:eastAsia="바탕체" w:hAnsi="Cambria Math" w:cs="Times New Roman"/>
+                    </w:rPr>
+                    <m:t>2</m:t>
+                  </m:r>
+                </m:sub>
+              </m:sSub>
+              <m:r>
+                <m:rPr>
+                  <m:sty m:val="p"/>
+                </m:rPr>
+                <w:rPr>
+                  <w:rFonts w:ascii="Cambria Math" w:eastAsia="바탕체" w:hAnsi="Cambria Math" w:cs="Times New Roman"/>
+                </w:rPr>
+                <m:t>+⋯+</m:t>
+              </m:r>
+              <m:sSub>
+                <m:sSubPr>
+                  <m:ctrlPr>
+                    <w:rPr>
+                      <w:rFonts w:ascii="Cambria Math" w:eastAsia="바탕체" w:hAnsi="Cambria Math" w:cs="Times New Roman"/>
+                    </w:rPr>
+                  </m:ctrlPr>
+                </m:sSubPr>
+                <m:e>
+                  <m:r>
+                    <m:rPr>
+                      <m:sty m:val="p"/>
+                    </m:rPr>
+                    <w:rPr>
+                      <w:rFonts w:ascii="Cambria Math" w:eastAsia="바탕체" w:hAnsi="Cambria Math" w:cs="Times New Roman"/>
+                    </w:rPr>
+                    <m:t>Z</m:t>
+                  </m:r>
+                </m:e>
+                <m:sub>
+                  <m:r>
+                    <m:rPr>
+                      <m:sty m:val="p"/>
+                    </m:rPr>
+                    <w:rPr>
+                      <w:rFonts w:ascii="Cambria Math" w:eastAsia="바탕체" w:hAnsi="Cambria Math" w:cs="Times New Roman"/>
+                    </w:rPr>
+                    <m:t>n</m:t>
+                  </m:r>
+                </m:sub>
+              </m:sSub>
+            </m:e>
+          </m:d>
+          <m:r>
+            <m:rPr>
+              <m:sty m:val="p"/>
+            </m:rPr>
+            <w:rPr>
+              <w:rFonts w:ascii="Cambria Math" w:eastAsia="바탕체" w:hAnsi="Cambria Math" w:cs="Times New Roman"/>
+            </w:rPr>
+            <m:t>,    (where n ≠0)</m:t>
+          </m:r>
+        </m:oMath>
+      </m:oMathPara>
+    </w:p>
+    <w:p>
+      <w:pPr>
+        <w:spacing w:line="480" w:lineRule="auto"/>
+        <w:ind w:firstLineChars="100" w:firstLine="200"/>
+        <w:rPr>
+          <w:rFonts w:ascii="바탕체" w:eastAsia="바탕체" w:hAnsi="바탕체"/>
+        </w:rPr>
+      </w:pPr>
+      <w:r>
+        <w:rPr>
+          <w:rFonts w:ascii="바탕체" w:eastAsia="바탕체" w:hAnsi="바탕체"/>
+        </w:rPr>
+        <w:t>MSCI</w:t>
+      </w:r>
+      <w:r>
+        <w:rPr>
+          <w:rFonts w:ascii="바탕체" w:eastAsia="바탕체" w:hAnsi="바탕체" w:hint="eastAsia"/>
+        </w:rPr>
+        <w:t xml:space="preserve"> KOREA Index</w:t>
       </w:r>
       <w:r>
         <w:rPr>
@@ -2257,9 +2057,53 @@
         </w:rPr>
         <w:t xml:space="preserve"> </w:t>
       </w:r>
+      <w:r>
+        <w:rPr>
+          <w:rFonts w:ascii="바탕체" w:eastAsia="바탕체" w:hAnsi="바탕체" w:hint="eastAsia"/>
+        </w:rPr>
+        <w:t xml:space="preserve">구성종목을 알 수 없기 때문에 Value Index를 매 분기마다 </w:t>
+      </w:r>
+      <w:r>
+        <w:rPr>
+          <w:rFonts w:ascii="바탕체" w:eastAsia="바탕체" w:hAnsi="바탕체" w:hint="eastAsia"/>
+        </w:rPr>
+        <w:t xml:space="preserve">코스피 </w:t>
+      </w:r>
+      <w:r>
+        <w:rPr>
+          <w:rFonts w:ascii="바탕체" w:eastAsia="바탕체" w:hAnsi="바탕체" w:hint="eastAsia"/>
+        </w:rPr>
+        <w:t xml:space="preserve">대형주 </w:t>
+      </w:r>
       <w:proofErr w:type="spellStart"/>
       <w:r>
         <w:rPr>
+          <w:rFonts w:ascii="바탕체" w:eastAsia="바탕체" w:hAnsi="바탕체"/>
+        </w:rPr>
+        <w:t>Z_score</w:t>
+      </w:r>
+      <w:proofErr w:type="spellEnd"/>
+      <w:r>
+        <w:rPr>
+          <w:rFonts w:ascii="바탕체" w:eastAsia="바탕체" w:hAnsi="바탕체"/>
+        </w:rPr>
+        <w:t xml:space="preserve"> </w:t>
+      </w:r>
+      <w:r>
+        <w:rPr>
+          <w:rFonts w:ascii="바탕체" w:eastAsia="바탕체" w:hAnsi="바탕체" w:hint="eastAsia"/>
+        </w:rPr>
+        <w:t xml:space="preserve">상위 </w:t>
+      </w:r>
+      <w:r>
+        <w:rPr>
+          <w:rFonts w:ascii="바탕체" w:eastAsia="바탕체" w:hAnsi="바탕체"/>
+        </w:rPr>
+        <w:t xml:space="preserve">50%, </w:t>
+      </w:r>
+      <w:proofErr w:type="spellStart"/>
+      <w:r>
+        <w:rPr>
           <w:rFonts w:ascii="바탕체" w:eastAsia="바탕체" w:hAnsi="바탕체" w:hint="eastAsia"/>
         </w:rPr>
         <w:t>중형주</w:t>
@@ -2271,18 +2115,14 @@
         </w:rPr>
         <w:t xml:space="preserve"> </w:t>
       </w:r>
-      <w:r>
-        <w:rPr>
-          <w:rFonts w:ascii="바탕체" w:eastAsia="바탕체" w:hAnsi="바탕체"/>
-        </w:rPr>
-        <w:t>59</w:t>
-      </w:r>
-      <w:r>
-        <w:rPr>
-          <w:rFonts w:ascii="바탕체" w:eastAsia="바탕체" w:hAnsi="바탕체" w:hint="eastAsia"/>
-        </w:rPr>
-        <w:t>종목,</w:t>
-      </w:r>
+      <w:proofErr w:type="spellStart"/>
+      <w:r>
+        <w:rPr>
+          <w:rFonts w:ascii="바탕체" w:eastAsia="바탕체" w:hAnsi="바탕체"/>
+        </w:rPr>
+        <w:t>Z_score</w:t>
+      </w:r>
+      <w:proofErr w:type="spellEnd"/>
       <w:r>
         <w:rPr>
           <w:rFonts w:ascii="바탕체" w:eastAsia="바탕체" w:hAnsi="바탕체"/>
@@ -2293,128 +2133,28 @@
         <w:rPr>
           <w:rFonts w:ascii="바탕체" w:eastAsia="바탕체" w:hAnsi="바탕체" w:hint="eastAsia"/>
         </w:rPr>
-        <w:t xml:space="preserve">소형주 </w:t>
-      </w:r>
-      <w:r>
-        <w:rPr>
-          <w:rFonts w:ascii="바탕체" w:eastAsia="바탕체" w:hAnsi="바탕체"/>
-        </w:rPr>
-        <w:t>129</w:t>
-      </w:r>
-      <w:r>
-        <w:rPr>
-          <w:rFonts w:ascii="바탕체" w:eastAsia="바탕체" w:hAnsi="바탕체" w:hint="eastAsia"/>
-        </w:rPr>
-        <w:t>종목,</w:t>
-      </w:r>
-      <w:r>
-        <w:rPr>
-          <w:rFonts w:ascii="바탕체" w:eastAsia="바탕체" w:hAnsi="바탕체"/>
-        </w:rPr>
-        <w:t xml:space="preserve"> KOSDAQ 237</w:t>
-      </w:r>
-      <w:r>
-        <w:rPr>
-          <w:rFonts w:ascii="바탕체" w:eastAsia="바탕체" w:hAnsi="바탕체" w:hint="eastAsia"/>
-        </w:rPr>
-        <w:t xml:space="preserve">종목으로 총 </w:t>
-      </w:r>
-      <w:r>
-        <w:rPr>
-          <w:rFonts w:ascii="바탕체" w:eastAsia="바탕체" w:hAnsi="바탕체"/>
-        </w:rPr>
-        <w:t>475</w:t>
-      </w:r>
-      <w:r>
-        <w:rPr>
-          <w:rFonts w:ascii="바탕체" w:eastAsia="바탕체" w:hAnsi="바탕체" w:hint="eastAsia"/>
-        </w:rPr>
-        <w:t>종목이다.</w:t>
-      </w:r>
-      <w:r>
-        <w:rPr>
-          <w:rFonts w:ascii="바탕체" w:eastAsia="바탕체" w:hAnsi="바탕체"/>
-        </w:rPr>
-        <w:t xml:space="preserve"> 2017</w:t>
-      </w:r>
-      <w:r>
-        <w:rPr>
-          <w:rFonts w:ascii="바탕체" w:eastAsia="바탕체" w:hAnsi="바탕체" w:hint="eastAsia"/>
-        </w:rPr>
-        <w:t xml:space="preserve">년 </w:t>
-      </w:r>
-      <w:r>
-        <w:rPr>
-          <w:rFonts w:ascii="바탕체" w:eastAsia="바탕체" w:hAnsi="바탕체"/>
-        </w:rPr>
-        <w:t>5</w:t>
-      </w:r>
-      <w:r>
-        <w:rPr>
-          <w:rFonts w:ascii="바탕체" w:eastAsia="바탕체" w:hAnsi="바탕체" w:hint="eastAsia"/>
-        </w:rPr>
-        <w:t xml:space="preserve">월 </w:t>
-      </w:r>
-      <w:r>
-        <w:rPr>
-          <w:rFonts w:ascii="바탕체" w:eastAsia="바탕체" w:hAnsi="바탕체"/>
-        </w:rPr>
-        <w:t>17</w:t>
-      </w:r>
-      <w:r>
-        <w:rPr>
-          <w:rFonts w:ascii="바탕체" w:eastAsia="바탕체" w:hAnsi="바탕체" w:hint="eastAsia"/>
-        </w:rPr>
-        <w:t xml:space="preserve">일 기준 밸류자산운용 </w:t>
-      </w:r>
-      <w:r>
-        <w:rPr>
-          <w:rFonts w:ascii="바탕체" w:eastAsia="바탕체" w:hAnsi="바탕체"/>
-        </w:rPr>
-        <w:t>universe</w:t>
-      </w:r>
-      <w:r>
-        <w:rPr>
-          <w:rFonts w:ascii="바탕체" w:eastAsia="바탕체" w:hAnsi="바탕체" w:hint="eastAsia"/>
-        </w:rPr>
-        <w:t xml:space="preserve">는 </w:t>
-      </w:r>
-      <w:r>
-        <w:rPr>
-          <w:rFonts w:ascii="바탕체" w:eastAsia="바탕체" w:hAnsi="바탕체"/>
-        </w:rPr>
-        <w:t>587</w:t>
-      </w:r>
-      <w:r>
-        <w:rPr>
-          <w:rFonts w:ascii="바탕체" w:eastAsia="바탕체" w:hAnsi="바탕체" w:hint="eastAsia"/>
-        </w:rPr>
-        <w:t xml:space="preserve">종목으로 구성되어있으며 새로운 </w:t>
-      </w:r>
-      <w:r>
-        <w:rPr>
-          <w:rFonts w:ascii="바탕체" w:eastAsia="바탕체" w:hAnsi="바탕체"/>
-        </w:rPr>
-        <w:t>universe</w:t>
-      </w:r>
-      <w:r>
-        <w:rPr>
-          <w:rFonts w:ascii="바탕체" w:eastAsia="바탕체" w:hAnsi="바탕체" w:hint="eastAsia"/>
-        </w:rPr>
-        <w:t xml:space="preserve">와 겹치는 종목은 </w:t>
-      </w:r>
-      <w:r>
-        <w:rPr>
-          <w:rFonts w:ascii="바탕체" w:eastAsia="바탕체" w:hAnsi="바탕체"/>
-        </w:rPr>
-        <w:t>240</w:t>
-      </w:r>
-      <w:r>
-        <w:rPr>
-          <w:rFonts w:ascii="바탕체" w:eastAsia="바탕체" w:hAnsi="바탕체" w:hint="eastAsia"/>
-        </w:rPr>
-        <w:t>종목이다.</w:t>
-      </w:r>
+        <w:t>상위 30%</w:t>
+      </w:r>
+      <w:r>
+        <w:rPr>
+          <w:rFonts w:ascii="바탕체" w:eastAsia="바탕체" w:hAnsi="바탕체"/>
+        </w:rPr>
+        <w:t>,</w:t>
+      </w:r>
+      <w:r>
+        <w:rPr>
+          <w:rFonts w:ascii="바탕체" w:eastAsia="바탕체" w:hAnsi="바탕체" w:hint="eastAsia"/>
+        </w:rPr>
+        <w:t xml:space="preserve"> 소형주 </w:t>
+      </w:r>
+      <w:proofErr w:type="spellStart"/>
+      <w:r>
+        <w:rPr>
+          <w:rFonts w:ascii="바탕체" w:eastAsia="바탕체" w:hAnsi="바탕체"/>
+        </w:rPr>
+        <w:t>Z_score</w:t>
+      </w:r>
+      <w:proofErr w:type="spellEnd"/>
       <w:r>
         <w:rPr>
           <w:rFonts w:ascii="바탕체" w:eastAsia="바탕체" w:hAnsi="바탕체"/>
@@ -2425,79 +2165,57 @@
         <w:rPr>
           <w:rFonts w:ascii="바탕체" w:eastAsia="바탕체" w:hAnsi="바탕체" w:hint="eastAsia"/>
         </w:rPr>
-        <w:t xml:space="preserve">또한 </w:t>
-      </w:r>
-      <w:r>
-        <w:rPr>
-          <w:rFonts w:ascii="바탕체" w:eastAsia="바탕체" w:hAnsi="바탕체"/>
-        </w:rPr>
-        <w:t>2017</w:t>
-      </w:r>
-      <w:r>
-        <w:rPr>
-          <w:rFonts w:ascii="바탕체" w:eastAsia="바탕체" w:hAnsi="바탕체" w:hint="eastAsia"/>
-        </w:rPr>
-        <w:t xml:space="preserve">년 </w:t>
-      </w:r>
-      <w:r>
-        <w:rPr>
-          <w:rFonts w:ascii="바탕체" w:eastAsia="바탕체" w:hAnsi="바탕체"/>
-        </w:rPr>
-        <w:t>5</w:t>
-      </w:r>
-      <w:r>
-        <w:rPr>
-          <w:rFonts w:ascii="바탕체" w:eastAsia="바탕체" w:hAnsi="바탕체" w:hint="eastAsia"/>
-        </w:rPr>
-        <w:t xml:space="preserve">월 </w:t>
-      </w:r>
-      <w:r>
-        <w:rPr>
-          <w:rFonts w:ascii="바탕체" w:eastAsia="바탕체" w:hAnsi="바탕체"/>
-        </w:rPr>
-        <w:t>17</w:t>
-      </w:r>
-      <w:r>
-        <w:rPr>
-          <w:rFonts w:ascii="바탕체" w:eastAsia="바탕체" w:hAnsi="바탕체" w:hint="eastAsia"/>
-        </w:rPr>
-        <w:t xml:space="preserve">일 기준 밸류자산운용이 운용중인 종목은 </w:t>
-      </w:r>
-      <w:r>
-        <w:rPr>
-          <w:rFonts w:ascii="바탕체" w:eastAsia="바탕체" w:hAnsi="바탕체"/>
-        </w:rPr>
-        <w:t>326</w:t>
-      </w:r>
-      <w:r>
-        <w:rPr>
-          <w:rFonts w:ascii="바탕체" w:eastAsia="바탕체" w:hAnsi="바탕체" w:hint="eastAsia"/>
-        </w:rPr>
-        <w:t xml:space="preserve">종목이었으며 새로운 </w:t>
-      </w:r>
-      <w:r>
-        <w:rPr>
-          <w:rFonts w:ascii="바탕체" w:eastAsia="바탕체" w:hAnsi="바탕체"/>
-        </w:rPr>
-        <w:t>universe</w:t>
-      </w:r>
-      <w:r>
-        <w:rPr>
-          <w:rFonts w:ascii="바탕체" w:eastAsia="바탕체" w:hAnsi="바탕체" w:hint="eastAsia"/>
-        </w:rPr>
-        <w:t xml:space="preserve">와 겹치는 종목은 </w:t>
-      </w:r>
-      <w:r>
-        <w:rPr>
-          <w:rFonts w:ascii="바탕체" w:eastAsia="바탕체" w:hAnsi="바탕체"/>
-        </w:rPr>
-        <w:t>131</w:t>
-      </w:r>
-      <w:r>
-        <w:rPr>
-          <w:rFonts w:ascii="바탕체" w:eastAsia="바탕체" w:hAnsi="바탕체" w:hint="eastAsia"/>
-        </w:rPr>
-        <w:t xml:space="preserve">개이다. </w:t>
+        <w:t>상위</w:t>
+      </w:r>
+      <w:r>
+        <w:rPr>
+          <w:rFonts w:ascii="바탕체" w:eastAsia="바탕체" w:hAnsi="바탕체"/>
+        </w:rPr>
+        <w:t xml:space="preserve"> 30%, </w:t>
+      </w:r>
+      <w:r>
+        <w:rPr>
+          <w:rFonts w:ascii="바탕체" w:eastAsia="바탕체" w:hAnsi="바탕체" w:hint="eastAsia"/>
+        </w:rPr>
+        <w:t xml:space="preserve">코스닥 </w:t>
+      </w:r>
+      <w:proofErr w:type="spellStart"/>
+      <w:r>
+        <w:rPr>
+          <w:rFonts w:ascii="바탕체" w:eastAsia="바탕체" w:hAnsi="바탕체"/>
+        </w:rPr>
+        <w:t>Z_score</w:t>
+      </w:r>
+      <w:proofErr w:type="spellEnd"/>
+      <w:r>
+        <w:rPr>
+          <w:rFonts w:ascii="바탕체" w:eastAsia="바탕체" w:hAnsi="바탕체"/>
+        </w:rPr>
+        <w:t xml:space="preserve"> </w:t>
+      </w:r>
+      <w:r>
+        <w:rPr>
+          <w:rFonts w:ascii="바탕체" w:eastAsia="바탕체" w:hAnsi="바탕체" w:hint="eastAsia"/>
+        </w:rPr>
+        <w:t>상위</w:t>
+      </w:r>
+      <w:r>
+        <w:rPr>
+          <w:rFonts w:ascii="바탕체" w:eastAsia="바탕체" w:hAnsi="바탕체"/>
+        </w:rPr>
+        <w:t xml:space="preserve"> 20%</w:t>
+      </w:r>
+      <w:r>
+        <w:rPr>
+          <w:rFonts w:ascii="바탕체" w:eastAsia="바탕체" w:hAnsi="바탕체" w:hint="eastAsia"/>
+        </w:rPr>
+        <w:t>로 구성하였다.</w:t>
+      </w:r>
+      <w:r>
+        <w:rPr>
+          <w:rFonts w:ascii="바탕체" w:eastAsia="바탕체" w:hAnsi="바탕체"/>
+        </w:rPr>
+        <w:t xml:space="preserve"> </w:t>
       </w:r>
     </w:p>
     <w:p>
@@ -2521,13 +2239,13 @@
         <w:rPr>
           <w:rFonts w:ascii="바탕체" w:eastAsia="바탕체" w:hAnsi="바탕체" w:hint="eastAsia"/>
         </w:rPr>
-        <w:t xml:space="preserve">4. </w:t>
-      </w:r>
-      <w:r>
-        <w:rPr>
-          <w:rFonts w:ascii="바탕체" w:eastAsia="바탕체" w:hAnsi="바탕체" w:hint="eastAsia"/>
-        </w:rPr>
-        <w:t>한계점</w:t>
+        <w:t xml:space="preserve">3. </w:t>
+      </w:r>
+      <w:r>
+        <w:rPr>
+          <w:rFonts w:ascii="바탕체" w:eastAsia="바탕체" w:hAnsi="바탕체" w:hint="eastAsia"/>
+        </w:rPr>
+        <w:t>결과</w:t>
       </w:r>
     </w:p>
     <w:p>
@@ -2535,28 +2253,148 @@
         <w:spacing w:line="480" w:lineRule="auto"/>
         <w:ind w:firstLineChars="100" w:firstLine="200"/>
         <w:rPr>
-          <w:rFonts w:ascii="바탕체" w:eastAsia="바탕체" w:hAnsi="바탕체" w:hint="eastAsia"/>
+          <w:rFonts w:ascii="바탕체" w:eastAsia="바탕체" w:hAnsi="바탕체"/>
         </w:rPr>
       </w:pPr>
+      <w:r>
+        <w:rPr>
+          <w:rFonts w:ascii="바탕체" w:eastAsia="바탕체" w:hAnsi="바탕체" w:hint="eastAsia"/>
+        </w:rPr>
+        <w:t xml:space="preserve">2016년 </w:t>
+      </w:r>
+      <w:r>
+        <w:rPr>
+          <w:rFonts w:ascii="바탕체" w:eastAsia="바탕체" w:hAnsi="바탕체"/>
+        </w:rPr>
+        <w:t>12</w:t>
+      </w:r>
+      <w:r>
+        <w:rPr>
+          <w:rFonts w:ascii="바탕체" w:eastAsia="바탕체" w:hAnsi="바탕체" w:hint="eastAsia"/>
+        </w:rPr>
+        <w:t xml:space="preserve">월 </w:t>
+      </w:r>
+      <w:r>
+        <w:rPr>
+          <w:rFonts w:ascii="바탕체" w:eastAsia="바탕체" w:hAnsi="바탕체"/>
+        </w:rPr>
+        <w:t>31</w:t>
+      </w:r>
+      <w:r>
+        <w:rPr>
+          <w:rFonts w:ascii="바탕체" w:eastAsia="바탕체" w:hAnsi="바탕체" w:hint="eastAsia"/>
+        </w:rPr>
+        <w:t xml:space="preserve">일 기준 새로운 </w:t>
+      </w:r>
+      <w:r>
+        <w:rPr>
+          <w:rFonts w:ascii="바탕체" w:eastAsia="바탕체" w:hAnsi="바탕체"/>
+        </w:rPr>
+        <w:t xml:space="preserve">universe </w:t>
+      </w:r>
+      <w:r>
+        <w:rPr>
+          <w:rFonts w:ascii="바탕체" w:eastAsia="바탕체" w:hAnsi="바탕체" w:hint="eastAsia"/>
+        </w:rPr>
+        <w:t xml:space="preserve">구성 종목은 대형주 </w:t>
+      </w:r>
+      <w:r>
+        <w:rPr>
+          <w:rFonts w:ascii="바탕체" w:eastAsia="바탕체" w:hAnsi="바탕체"/>
+        </w:rPr>
+        <w:t>50</w:t>
+      </w:r>
+      <w:r>
+        <w:rPr>
+          <w:rFonts w:ascii="바탕체" w:eastAsia="바탕체" w:hAnsi="바탕체" w:hint="eastAsia"/>
+        </w:rPr>
+        <w:t>종목,</w:t>
+      </w:r>
+      <w:r>
+        <w:rPr>
+          <w:rFonts w:ascii="바탕체" w:eastAsia="바탕체" w:hAnsi="바탕체"/>
+        </w:rPr>
+        <w:t xml:space="preserve"> </w:t>
+      </w:r>
       <w:proofErr w:type="spellStart"/>
       <w:r>
         <w:rPr>
           <w:rFonts w:ascii="바탕체" w:eastAsia="바탕체" w:hAnsi="바탕체" w:hint="eastAsia"/>
         </w:rPr>
-        <w:t>Rawdata</w:t>
+        <w:t>중형주</w:t>
       </w:r>
       <w:proofErr w:type="spellEnd"/>
       <w:r>
         <w:rPr>
           <w:rFonts w:ascii="바탕체" w:eastAsia="바탕체" w:hAnsi="바탕체" w:hint="eastAsia"/>
         </w:rPr>
-        <w:t>에 우선주가 포함되어있지 않으며,</w:t>
-      </w:r>
-      <w:r>
-        <w:rPr>
-          <w:rFonts w:ascii="바탕체" w:eastAsia="바탕체" w:hAnsi="바탕체"/>
-        </w:rPr>
-        <w:t xml:space="preserve"> 2016</w:t>
+        <w:t xml:space="preserve"> </w:t>
+      </w:r>
+      <w:r>
+        <w:rPr>
+          <w:rFonts w:ascii="바탕체" w:eastAsia="바탕체" w:hAnsi="바탕체"/>
+        </w:rPr>
+        <w:t>59</w:t>
+      </w:r>
+      <w:r>
+        <w:rPr>
+          <w:rFonts w:ascii="바탕체" w:eastAsia="바탕체" w:hAnsi="바탕체" w:hint="eastAsia"/>
+        </w:rPr>
+        <w:t>종목,</w:t>
+      </w:r>
+      <w:r>
+        <w:rPr>
+          <w:rFonts w:ascii="바탕체" w:eastAsia="바탕체" w:hAnsi="바탕체"/>
+        </w:rPr>
+        <w:t xml:space="preserve"> </w:t>
+      </w:r>
+      <w:r>
+        <w:rPr>
+          <w:rFonts w:ascii="바탕체" w:eastAsia="바탕체" w:hAnsi="바탕체" w:hint="eastAsia"/>
+        </w:rPr>
+        <w:t xml:space="preserve">소형주 </w:t>
+      </w:r>
+      <w:r>
+        <w:rPr>
+          <w:rFonts w:ascii="바탕체" w:eastAsia="바탕체" w:hAnsi="바탕체"/>
+        </w:rPr>
+        <w:t>129</w:t>
+      </w:r>
+      <w:r>
+        <w:rPr>
+          <w:rFonts w:ascii="바탕체" w:eastAsia="바탕체" w:hAnsi="바탕체" w:hint="eastAsia"/>
+        </w:rPr>
+        <w:t>종목,</w:t>
+      </w:r>
+      <w:r>
+        <w:rPr>
+          <w:rFonts w:ascii="바탕체" w:eastAsia="바탕체" w:hAnsi="바탕체"/>
+        </w:rPr>
+        <w:t xml:space="preserve"> KOSDAQ 237</w:t>
+      </w:r>
+      <w:r>
+        <w:rPr>
+          <w:rFonts w:ascii="바탕체" w:eastAsia="바탕체" w:hAnsi="바탕체" w:hint="eastAsia"/>
+        </w:rPr>
+        <w:t xml:space="preserve">종목으로 총 </w:t>
+      </w:r>
+      <w:r>
+        <w:rPr>
+          <w:rFonts w:ascii="바탕체" w:eastAsia="바탕체" w:hAnsi="바탕체"/>
+        </w:rPr>
+        <w:t>475</w:t>
+      </w:r>
+      <w:r>
+        <w:rPr>
+          <w:rFonts w:ascii="바탕체" w:eastAsia="바탕체" w:hAnsi="바탕체" w:hint="eastAsia"/>
+        </w:rPr>
+        <w:t>종목이다.</w:t>
+      </w:r>
+      <w:r>
+        <w:rPr>
+          <w:rFonts w:ascii="바탕체" w:eastAsia="바탕체" w:hAnsi="바탕체"/>
+        </w:rPr>
+        <w:t xml:space="preserve"> 2017</w:t>
       </w:r>
       <w:r>
         <w:rPr>
@@ -2568,7 +2406,7 @@
         <w:rPr>
           <w:rFonts w:ascii="바탕체" w:eastAsia="바탕체" w:hAnsi="바탕체"/>
         </w:rPr>
-        <w:t>12</w:t>
+        <w:t>5</w:t>
       </w:r>
       <w:r>
         <w:rPr>
@@ -2580,28 +2418,62 @@
         <w:rPr>
           <w:rFonts w:ascii="바탕체" w:eastAsia="바탕체" w:hAnsi="바탕체"/>
         </w:rPr>
-        <w:t>31</w:t>
-      </w:r>
-      <w:r>
-        <w:rPr>
-          <w:rFonts w:ascii="바탕체" w:eastAsia="바탕체" w:hAnsi="바탕체" w:hint="eastAsia"/>
-        </w:rPr>
-        <w:t>일,</w:t>
-      </w:r>
-      <w:r>
-        <w:rPr>
-          <w:rFonts w:ascii="바탕체" w:eastAsia="바탕체" w:hAnsi="바탕체" w:hint="eastAsia"/>
-        </w:rPr>
-        <w:t xml:space="preserve"> 삼성전자는 대형주 </w:t>
-      </w:r>
-      <w:proofErr w:type="spellStart"/>
-      <w:r>
-        <w:rPr>
-          <w:rFonts w:ascii="바탕체" w:eastAsia="바탕체" w:hAnsi="바탕체"/>
-        </w:rPr>
-        <w:t>z_score</w:t>
-      </w:r>
-      <w:proofErr w:type="spellEnd"/>
+        <w:t>17</w:t>
+      </w:r>
+      <w:r>
+        <w:rPr>
+          <w:rFonts w:ascii="바탕체" w:eastAsia="바탕체" w:hAnsi="바탕체" w:hint="eastAsia"/>
+        </w:rPr>
+        <w:t xml:space="preserve">일 기준 밸류자산운용 </w:t>
+      </w:r>
+      <w:r>
+        <w:rPr>
+          <w:rFonts w:ascii="바탕체" w:eastAsia="바탕체" w:hAnsi="바탕체"/>
+        </w:rPr>
+        <w:t>universe</w:t>
+      </w:r>
+      <w:r>
+        <w:rPr>
+          <w:rFonts w:ascii="바탕체" w:eastAsia="바탕체" w:hAnsi="바탕체" w:hint="eastAsia"/>
+        </w:rPr>
+        <w:t xml:space="preserve">는 </w:t>
+      </w:r>
+      <w:r>
+        <w:rPr>
+          <w:rFonts w:ascii="바탕체" w:eastAsia="바탕체" w:hAnsi="바탕체"/>
+        </w:rPr>
+        <w:t>587</w:t>
+      </w:r>
+      <w:r>
+        <w:rPr>
+          <w:rFonts w:ascii="바탕체" w:eastAsia="바탕체" w:hAnsi="바탕체" w:hint="eastAsia"/>
+        </w:rPr>
+        <w:t xml:space="preserve">종목으로 구성되어있으며 새로운 </w:t>
+      </w:r>
+      <w:r>
+        <w:rPr>
+          <w:rFonts w:ascii="바탕체" w:eastAsia="바탕체" w:hAnsi="바탕체"/>
+        </w:rPr>
+        <w:t>universe</w:t>
+      </w:r>
+      <w:r>
+        <w:rPr>
+          <w:rFonts w:ascii="바탕체" w:eastAsia="바탕체" w:hAnsi="바탕체" w:hint="eastAsia"/>
+        </w:rPr>
+        <w:t xml:space="preserve">와 겹치는 종목은 </w:t>
+      </w:r>
+      <w:r>
+        <w:rPr>
+          <w:rFonts w:ascii="바탕체" w:eastAsia="바탕체" w:hAnsi="바탕체"/>
+        </w:rPr>
+        <w:t>240</w:t>
+      </w:r>
+      <w:r>
+        <w:rPr>
+          <w:rFonts w:ascii="바탕체" w:eastAsia="바탕체" w:hAnsi="바탕체" w:hint="eastAsia"/>
+        </w:rPr>
+        <w:t>종목이다.</w:t>
+      </w:r>
       <w:r>
         <w:rPr>
           <w:rFonts w:ascii="바탕체" w:eastAsia="바탕체" w:hAnsi="바탕체"/>
@@ -2612,19 +2484,55 @@
         <w:rPr>
           <w:rFonts w:ascii="바탕체" w:eastAsia="바탕체" w:hAnsi="바탕체" w:hint="eastAsia"/>
         </w:rPr>
-        <w:t xml:space="preserve">상위 </w:t>
-      </w:r>
-      <w:r>
-        <w:rPr>
-          <w:rFonts w:ascii="바탕체" w:eastAsia="바탕체" w:hAnsi="바탕체"/>
-        </w:rPr>
-        <w:t>50%</w:t>
-      </w:r>
-      <w:r>
-        <w:rPr>
-          <w:rFonts w:ascii="바탕체" w:eastAsia="바탕체" w:hAnsi="바탕체" w:hint="eastAsia"/>
-        </w:rPr>
-        <w:t xml:space="preserve">에 포함되지 않았지만 </w:t>
+        <w:t xml:space="preserve">또한 </w:t>
+      </w:r>
+      <w:r>
+        <w:rPr>
+          <w:rFonts w:ascii="바탕체" w:eastAsia="바탕체" w:hAnsi="바탕체"/>
+        </w:rPr>
+        <w:t>2017</w:t>
+      </w:r>
+      <w:r>
+        <w:rPr>
+          <w:rFonts w:ascii="바탕체" w:eastAsia="바탕체" w:hAnsi="바탕체" w:hint="eastAsia"/>
+        </w:rPr>
+        <w:t xml:space="preserve">년 </w:t>
+      </w:r>
+      <w:r>
+        <w:rPr>
+          <w:rFonts w:ascii="바탕체" w:eastAsia="바탕체" w:hAnsi="바탕체"/>
+        </w:rPr>
+        <w:t>5</w:t>
+      </w:r>
+      <w:r>
+        <w:rPr>
+          <w:rFonts w:ascii="바탕체" w:eastAsia="바탕체" w:hAnsi="바탕체" w:hint="eastAsia"/>
+        </w:rPr>
+        <w:t xml:space="preserve">월 </w:t>
+      </w:r>
+      <w:r>
+        <w:rPr>
+          <w:rFonts w:ascii="바탕체" w:eastAsia="바탕체" w:hAnsi="바탕체"/>
+        </w:rPr>
+        <w:t>17</w:t>
+      </w:r>
+      <w:r>
+        <w:rPr>
+          <w:rFonts w:ascii="바탕체" w:eastAsia="바탕체" w:hAnsi="바탕체" w:hint="eastAsia"/>
+        </w:rPr>
+        <w:t xml:space="preserve">일 기준 밸류자산운용이 운용중인 종목은 </w:t>
+      </w:r>
+      <w:r>
+        <w:rPr>
+          <w:rFonts w:ascii="바탕체" w:eastAsia="바탕체" w:hAnsi="바탕체"/>
+        </w:rPr>
+        <w:t>326</w:t>
+      </w:r>
+      <w:r>
+        <w:rPr>
+          <w:rFonts w:ascii="바탕체" w:eastAsia="바탕체" w:hAnsi="바탕체" w:hint="eastAsia"/>
+        </w:rPr>
+        <w:t xml:space="preserve">종목이었으며 새로운 </w:t>
       </w:r>
       <w:r>
         <w:rPr>
@@ -2636,161 +2544,19 @@
         <w:rPr>
           <w:rFonts w:ascii="바탕체" w:eastAsia="바탕체" w:hAnsi="바탕체" w:hint="eastAsia"/>
         </w:rPr>
-        <w:t>에 포</w:t>
-      </w:r>
-      <w:bookmarkStart w:id="0" w:name="_GoBack"/>
-      <w:bookmarkEnd w:id="0"/>
-      <w:r>
-        <w:rPr>
-          <w:rFonts w:ascii="바탕체" w:eastAsia="바탕체" w:hAnsi="바탕체" w:hint="eastAsia"/>
-        </w:rPr>
-        <w:t>함시켰다.</w:t>
-      </w:r>
-      <w:r>
-        <w:rPr>
-          <w:rFonts w:ascii="바탕체" w:eastAsia="바탕체" w:hAnsi="바탕체"/>
-        </w:rPr>
-        <w:t xml:space="preserve"> 2001</w:t>
-      </w:r>
-      <w:r>
-        <w:rPr>
-          <w:rFonts w:ascii="바탕체" w:eastAsia="바탕체" w:hAnsi="바탕체" w:hint="eastAsia"/>
-        </w:rPr>
-        <w:t xml:space="preserve">년 </w:t>
-      </w:r>
-      <w:r>
-        <w:rPr>
-          <w:rFonts w:ascii="바탕체" w:eastAsia="바탕체" w:hAnsi="바탕체"/>
-        </w:rPr>
-        <w:t>3</w:t>
-      </w:r>
-      <w:r>
-        <w:rPr>
-          <w:rFonts w:ascii="바탕체" w:eastAsia="바탕체" w:hAnsi="바탕체" w:hint="eastAsia"/>
-        </w:rPr>
-        <w:t xml:space="preserve">월부터 </w:t>
-      </w:r>
-      <w:r>
-        <w:rPr>
-          <w:rFonts w:ascii="바탕체" w:eastAsia="바탕체" w:hAnsi="바탕체"/>
-        </w:rPr>
-        <w:t>2017</w:t>
-      </w:r>
-      <w:r>
-        <w:rPr>
-          <w:rFonts w:ascii="바탕체" w:eastAsia="바탕체" w:hAnsi="바탕체" w:hint="eastAsia"/>
-        </w:rPr>
-        <w:t xml:space="preserve">년 </w:t>
-      </w:r>
-      <w:r>
-        <w:rPr>
-          <w:rFonts w:ascii="바탕체" w:eastAsia="바탕체" w:hAnsi="바탕체"/>
-        </w:rPr>
-        <w:t>3</w:t>
-      </w:r>
-      <w:r>
-        <w:rPr>
-          <w:rFonts w:ascii="바탕체" w:eastAsia="바탕체" w:hAnsi="바탕체" w:hint="eastAsia"/>
-        </w:rPr>
-        <w:t xml:space="preserve">월까지 </w:t>
-      </w:r>
-      <w:r>
-        <w:rPr>
-          <w:rFonts w:ascii="바탕체" w:eastAsia="바탕체" w:hAnsi="바탕체"/>
-        </w:rPr>
-        <w:t>64</w:t>
-      </w:r>
-      <w:r>
-        <w:rPr>
-          <w:rFonts w:ascii="바탕체" w:eastAsia="바탕체" w:hAnsi="바탕체" w:hint="eastAsia"/>
-        </w:rPr>
-        <w:t xml:space="preserve">분기동안 대형주 </w:t>
-      </w:r>
-      <w:proofErr w:type="spellStart"/>
-      <w:r>
-        <w:rPr>
-          <w:rFonts w:ascii="바탕체" w:eastAsia="바탕체" w:hAnsi="바탕체"/>
-        </w:rPr>
-        <w:t>z_score</w:t>
-      </w:r>
-      <w:proofErr w:type="spellEnd"/>
-      <w:r>
-        <w:rPr>
-          <w:rFonts w:ascii="바탕체" w:eastAsia="바탕체" w:hAnsi="바탕체"/>
-        </w:rPr>
-        <w:t xml:space="preserve"> </w:t>
-      </w:r>
-      <w:r>
-        <w:rPr>
-          <w:rFonts w:ascii="바탕체" w:eastAsia="바탕체" w:hAnsi="바탕체" w:hint="eastAsia"/>
-        </w:rPr>
-        <w:t xml:space="preserve">상위 </w:t>
-      </w:r>
-      <w:r>
-        <w:rPr>
-          <w:rFonts w:ascii="바탕체" w:eastAsia="바탕체" w:hAnsi="바탕체"/>
-        </w:rPr>
-        <w:t>50%</w:t>
-      </w:r>
-      <w:r>
-        <w:rPr>
-          <w:rFonts w:ascii="바탕체" w:eastAsia="바탕체" w:hAnsi="바탕체" w:hint="eastAsia"/>
-        </w:rPr>
-        <w:t xml:space="preserve">안에 삼성전자가 속한 횟수는 </w:t>
-      </w:r>
-      <w:r>
-        <w:rPr>
-          <w:rFonts w:ascii="바탕체" w:eastAsia="바탕체" w:hAnsi="바탕체"/>
-        </w:rPr>
-        <w:t>14</w:t>
-      </w:r>
-      <w:r>
-        <w:rPr>
-          <w:rFonts w:ascii="바탕체" w:eastAsia="바탕체" w:hAnsi="바탕체" w:hint="eastAsia"/>
-        </w:rPr>
-        <w:t>번이다.</w:t>
-      </w:r>
-      <w:r>
-        <w:rPr>
-          <w:rFonts w:ascii="바탕체" w:eastAsia="바탕체" w:hAnsi="바탕체"/>
-        </w:rPr>
-        <w:t xml:space="preserve"> </w:t>
-      </w:r>
-      <w:r>
-        <w:rPr>
-          <w:rFonts w:ascii="바탕체" w:eastAsia="바탕체" w:hAnsi="바탕체" w:hint="eastAsia"/>
-        </w:rPr>
-        <w:t xml:space="preserve">유니버스의 누적수익률은 삼성전자를 항상 포함(64번)한 경우와 </w:t>
-      </w:r>
-      <w:r>
-        <w:rPr>
-          <w:rFonts w:ascii="바탕체" w:eastAsia="바탕체" w:hAnsi="바탕체"/>
-        </w:rPr>
-        <w:t>14</w:t>
-      </w:r>
-      <w:r>
-        <w:rPr>
-          <w:rFonts w:ascii="바탕체" w:eastAsia="바탕체" w:hAnsi="바탕체" w:hint="eastAsia"/>
-        </w:rPr>
-        <w:t xml:space="preserve">번만 포함한 경우 큰 차이를 </w:t>
-      </w:r>
-      <w:r>
-        <w:rPr>
-          <w:rFonts w:ascii="바탕체" w:eastAsia="바탕체" w:hAnsi="바탕체" w:hint="eastAsia"/>
-        </w:rPr>
-        <w:t>보이지 않았지만 삼성전자를 포함시켰</w:t>
-      </w:r>
-      <w:r>
-        <w:rPr>
-          <w:rFonts w:ascii="바탕체" w:eastAsia="바탕체" w:hAnsi="바탕체" w:hint="eastAsia"/>
-        </w:rPr>
-        <w:t>기 때문에 삼성전자를 편입시킨 근거를 마련</w:t>
-      </w:r>
-      <w:r>
-        <w:rPr>
-          <w:rFonts w:ascii="바탕체" w:eastAsia="바탕체" w:hAnsi="바탕체" w:hint="eastAsia"/>
-        </w:rPr>
-        <w:t>하거나 삼성전자가 포함되도록 모델을 수정해야 한다.</w:t>
+        <w:t xml:space="preserve">와 겹치는 종목은 </w:t>
+      </w:r>
+      <w:r>
+        <w:rPr>
+          <w:rFonts w:ascii="바탕체" w:eastAsia="바탕체" w:hAnsi="바탕체"/>
+        </w:rPr>
+        <w:t>131</w:t>
+      </w:r>
+      <w:r>
+        <w:rPr>
+          <w:rFonts w:ascii="바탕체" w:eastAsia="바탕체" w:hAnsi="바탕체" w:hint="eastAsia"/>
+        </w:rPr>
+        <w:t xml:space="preserve">개이다. </w:t>
       </w:r>
     </w:p>
     <w:p>
@@ -2798,17 +2564,493 @@
         <w:spacing w:line="480" w:lineRule="auto"/>
         <w:ind w:firstLineChars="100" w:firstLine="200"/>
         <w:rPr>
+          <w:rFonts w:ascii="바탕체" w:eastAsia="바탕체" w:hAnsi="바탕체"/>
+        </w:rPr>
+      </w:pPr>
+    </w:p>
+    <w:p>
+      <w:pPr>
+        <w:spacing w:line="480" w:lineRule="auto"/>
+        <w:ind w:firstLineChars="100" w:firstLine="200"/>
+        <w:rPr>
+          <w:rFonts w:ascii="바탕체" w:eastAsia="바탕체" w:hAnsi="바탕체"/>
+        </w:rPr>
+      </w:pPr>
+      <w:r>
+        <w:rPr>
+          <w:rFonts w:ascii="바탕체" w:eastAsia="바탕체" w:hAnsi="바탕체" w:hint="eastAsia"/>
+        </w:rPr>
+        <w:t xml:space="preserve">4. </w:t>
+      </w:r>
+      <w:r>
+        <w:rPr>
+          <w:rFonts w:ascii="바탕체" w:eastAsia="바탕체" w:hAnsi="바탕체" w:hint="eastAsia"/>
+        </w:rPr>
+        <w:t>한계점</w:t>
+      </w:r>
+    </w:p>
+    <w:p>
+      <w:pPr>
+        <w:spacing w:line="480" w:lineRule="auto"/>
+        <w:ind w:firstLineChars="100" w:firstLine="200"/>
+        <w:rPr>
+          <w:rFonts w:ascii="바탕체" w:eastAsia="바탕체" w:hAnsi="바탕체"/>
+        </w:rPr>
+      </w:pPr>
+      <w:proofErr w:type="spellStart"/>
+      <w:r>
+        <w:rPr>
+          <w:rFonts w:ascii="바탕체" w:eastAsia="바탕체" w:hAnsi="바탕체" w:hint="eastAsia"/>
+        </w:rPr>
+        <w:t>Rawdata</w:t>
+      </w:r>
+      <w:proofErr w:type="spellEnd"/>
+      <w:r>
+        <w:rPr>
+          <w:rFonts w:ascii="바탕체" w:eastAsia="바탕체" w:hAnsi="바탕체" w:hint="eastAsia"/>
+        </w:rPr>
+        <w:t>에 우선주가 포함되어있지 않으며,</w:t>
+      </w:r>
+      <w:r>
+        <w:rPr>
+          <w:rFonts w:ascii="바탕체" w:eastAsia="바탕체" w:hAnsi="바탕체"/>
+        </w:rPr>
+        <w:t xml:space="preserve"> 2016</w:t>
+      </w:r>
+      <w:r>
+        <w:rPr>
+          <w:rFonts w:ascii="바탕체" w:eastAsia="바탕체" w:hAnsi="바탕체" w:hint="eastAsia"/>
+        </w:rPr>
+        <w:t xml:space="preserve">년 </w:t>
+      </w:r>
+      <w:r>
+        <w:rPr>
+          <w:rFonts w:ascii="바탕체" w:eastAsia="바탕체" w:hAnsi="바탕체"/>
+        </w:rPr>
+        <w:t>12</w:t>
+      </w:r>
+      <w:r>
+        <w:rPr>
+          <w:rFonts w:ascii="바탕체" w:eastAsia="바탕체" w:hAnsi="바탕체" w:hint="eastAsia"/>
+        </w:rPr>
+        <w:t xml:space="preserve">월 </w:t>
+      </w:r>
+      <w:r>
+        <w:rPr>
+          <w:rFonts w:ascii="바탕체" w:eastAsia="바탕체" w:hAnsi="바탕체"/>
+        </w:rPr>
+        <w:t>31</w:t>
+      </w:r>
+      <w:r>
+        <w:rPr>
+          <w:rFonts w:ascii="바탕체" w:eastAsia="바탕체" w:hAnsi="바탕체" w:hint="eastAsia"/>
+        </w:rPr>
+        <w:t>일,</w:t>
+      </w:r>
+      <w:r>
+        <w:rPr>
+          <w:rFonts w:ascii="바탕체" w:eastAsia="바탕체" w:hAnsi="바탕체" w:hint="eastAsia"/>
+        </w:rPr>
+        <w:t xml:space="preserve"> 삼성전자는 대형주 </w:t>
+      </w:r>
+      <w:proofErr w:type="spellStart"/>
+      <w:r>
+        <w:rPr>
+          <w:rFonts w:ascii="바탕체" w:eastAsia="바탕체" w:hAnsi="바탕체"/>
+        </w:rPr>
+        <w:t>z_score</w:t>
+      </w:r>
+      <w:proofErr w:type="spellEnd"/>
+      <w:r>
+        <w:rPr>
+          <w:rFonts w:ascii="바탕체" w:eastAsia="바탕체" w:hAnsi="바탕체"/>
+        </w:rPr>
+        <w:t xml:space="preserve"> </w:t>
+      </w:r>
+      <w:r>
+        <w:rPr>
+          <w:rFonts w:ascii="바탕체" w:eastAsia="바탕체" w:hAnsi="바탕체" w:hint="eastAsia"/>
+        </w:rPr>
+        <w:t xml:space="preserve">상위 </w:t>
+      </w:r>
+      <w:r>
+        <w:rPr>
+          <w:rFonts w:ascii="바탕체" w:eastAsia="바탕체" w:hAnsi="바탕체"/>
+        </w:rPr>
+        <w:t>50%</w:t>
+      </w:r>
+      <w:r>
+        <w:rPr>
+          <w:rFonts w:ascii="바탕체" w:eastAsia="바탕체" w:hAnsi="바탕체" w:hint="eastAsia"/>
+        </w:rPr>
+        <w:t xml:space="preserve">에 포함되지 않았지만 </w:t>
+      </w:r>
+      <w:r>
+        <w:rPr>
+          <w:rFonts w:ascii="바탕체" w:eastAsia="바탕체" w:hAnsi="바탕체"/>
+        </w:rPr>
+        <w:t>universe</w:t>
+      </w:r>
+      <w:r>
+        <w:rPr>
+          <w:rFonts w:ascii="바탕체" w:eastAsia="바탕체" w:hAnsi="바탕체" w:hint="eastAsia"/>
+        </w:rPr>
+        <w:t>에 포함시켰다.</w:t>
+      </w:r>
+      <w:r>
+        <w:rPr>
+          <w:rFonts w:ascii="바탕체" w:eastAsia="바탕체" w:hAnsi="바탕체"/>
+        </w:rPr>
+        <w:t xml:space="preserve"> 2001</w:t>
+      </w:r>
+      <w:r>
+        <w:rPr>
+          <w:rFonts w:ascii="바탕체" w:eastAsia="바탕체" w:hAnsi="바탕체" w:hint="eastAsia"/>
+        </w:rPr>
+        <w:t xml:space="preserve">년 </w:t>
+      </w:r>
+      <w:r>
+        <w:rPr>
+          <w:rFonts w:ascii="바탕체" w:eastAsia="바탕체" w:hAnsi="바탕체"/>
+        </w:rPr>
+        <w:t>3</w:t>
+      </w:r>
+      <w:r>
+        <w:rPr>
+          <w:rFonts w:ascii="바탕체" w:eastAsia="바탕체" w:hAnsi="바탕체" w:hint="eastAsia"/>
+        </w:rPr>
+        <w:t xml:space="preserve">월부터 </w:t>
+      </w:r>
+      <w:r>
+        <w:rPr>
+          <w:rFonts w:ascii="바탕체" w:eastAsia="바탕체" w:hAnsi="바탕체"/>
+        </w:rPr>
+        <w:t>2017</w:t>
+      </w:r>
+      <w:r>
+        <w:rPr>
+          <w:rFonts w:ascii="바탕체" w:eastAsia="바탕체" w:hAnsi="바탕체" w:hint="eastAsia"/>
+        </w:rPr>
+        <w:t xml:space="preserve">년 </w:t>
+      </w:r>
+      <w:r>
+        <w:rPr>
+          <w:rFonts w:ascii="바탕체" w:eastAsia="바탕체" w:hAnsi="바탕체"/>
+        </w:rPr>
+        <w:t>3</w:t>
+      </w:r>
+      <w:r>
+        <w:rPr>
+          <w:rFonts w:ascii="바탕체" w:eastAsia="바탕체" w:hAnsi="바탕체" w:hint="eastAsia"/>
+        </w:rPr>
+        <w:t xml:space="preserve">월까지 </w:t>
+      </w:r>
+      <w:r>
+        <w:rPr>
+          <w:rFonts w:ascii="바탕체" w:eastAsia="바탕체" w:hAnsi="바탕체"/>
+        </w:rPr>
+        <w:t>64</w:t>
+      </w:r>
+      <w:r>
+        <w:rPr>
+          <w:rFonts w:ascii="바탕체" w:eastAsia="바탕체" w:hAnsi="바탕체" w:hint="eastAsia"/>
+        </w:rPr>
+        <w:t xml:space="preserve">분기동안 대형주 </w:t>
+      </w:r>
+      <w:proofErr w:type="spellStart"/>
+      <w:r>
+        <w:rPr>
+          <w:rFonts w:ascii="바탕체" w:eastAsia="바탕체" w:hAnsi="바탕체"/>
+        </w:rPr>
+        <w:t>z_score</w:t>
+      </w:r>
+      <w:proofErr w:type="spellEnd"/>
+      <w:r>
+        <w:rPr>
+          <w:rFonts w:ascii="바탕체" w:eastAsia="바탕체" w:hAnsi="바탕체"/>
+        </w:rPr>
+        <w:t xml:space="preserve"> </w:t>
+      </w:r>
+      <w:r>
+        <w:rPr>
+          <w:rFonts w:ascii="바탕체" w:eastAsia="바탕체" w:hAnsi="바탕체" w:hint="eastAsia"/>
+        </w:rPr>
+        <w:t xml:space="preserve">상위 </w:t>
+      </w:r>
+      <w:r>
+        <w:rPr>
+          <w:rFonts w:ascii="바탕체" w:eastAsia="바탕체" w:hAnsi="바탕체"/>
+        </w:rPr>
+        <w:t>50%</w:t>
+      </w:r>
+      <w:r>
+        <w:rPr>
+          <w:rFonts w:ascii="바탕체" w:eastAsia="바탕체" w:hAnsi="바탕체" w:hint="eastAsia"/>
+        </w:rPr>
+        <w:t xml:space="preserve">안에 삼성전자가 속한 횟수는 </w:t>
+      </w:r>
+      <w:r>
+        <w:rPr>
+          <w:rFonts w:ascii="바탕체" w:eastAsia="바탕체" w:hAnsi="바탕체"/>
+        </w:rPr>
+        <w:t>14</w:t>
+      </w:r>
+      <w:r>
+        <w:rPr>
+          <w:rFonts w:ascii="바탕체" w:eastAsia="바탕체" w:hAnsi="바탕체" w:hint="eastAsia"/>
+        </w:rPr>
+        <w:t>번이다.</w:t>
+      </w:r>
+      <w:r>
+        <w:rPr>
+          <w:rFonts w:ascii="바탕체" w:eastAsia="바탕체" w:hAnsi="바탕체"/>
+        </w:rPr>
+        <w:t xml:space="preserve"> </w:t>
+      </w:r>
+      <w:r>
+        <w:rPr>
+          <w:rFonts w:ascii="바탕체" w:eastAsia="바탕체" w:hAnsi="바탕체" w:hint="eastAsia"/>
+        </w:rPr>
+        <w:t xml:space="preserve">유니버스의 누적수익률은 삼성전자를 항상 포함(64번)한 경우와 </w:t>
+      </w:r>
+      <w:r>
+        <w:rPr>
+          <w:rFonts w:ascii="바탕체" w:eastAsia="바탕체" w:hAnsi="바탕체"/>
+        </w:rPr>
+        <w:t>14</w:t>
+      </w:r>
+      <w:r>
+        <w:rPr>
+          <w:rFonts w:ascii="바탕체" w:eastAsia="바탕체" w:hAnsi="바탕체" w:hint="eastAsia"/>
+        </w:rPr>
+        <w:t xml:space="preserve">번만 포함한 경우 큰 차이를 </w:t>
+      </w:r>
+      <w:r>
+        <w:rPr>
+          <w:rFonts w:ascii="바탕체" w:eastAsia="바탕체" w:hAnsi="바탕체" w:hint="eastAsia"/>
+        </w:rPr>
+        <w:t>보이지 않았지만 삼성전자를 포함시켰</w:t>
+      </w:r>
+      <w:r>
+        <w:rPr>
+          <w:rFonts w:ascii="바탕체" w:eastAsia="바탕체" w:hAnsi="바탕체" w:hint="eastAsia"/>
+        </w:rPr>
+        <w:t>기 때문에 삼성전자를 편입시킨 근거를 마련</w:t>
+      </w:r>
+      <w:r>
+        <w:rPr>
+          <w:rFonts w:ascii="바탕체" w:eastAsia="바탕체" w:hAnsi="바탕체" w:hint="eastAsia"/>
+        </w:rPr>
+        <w:t>하거나 삼성전자가 포함되도록 모델을 수정해야 한다.</w:t>
+      </w:r>
+    </w:p>
+    <w:p>
+      <w:pPr>
+        <w:spacing w:line="480" w:lineRule="auto"/>
+        <w:ind w:firstLineChars="100" w:firstLine="200"/>
+        <w:rPr>
+          <w:rFonts w:ascii="바탕체" w:eastAsia="바탕체" w:hAnsi="바탕체"/>
+        </w:rPr>
+      </w:pPr>
+      <w:r>
+        <w:rPr>
+          <w:rFonts w:ascii="바탕체" w:eastAsia="바탕체" w:hAnsi="바탕체" w:hint="eastAsia"/>
+        </w:rPr>
+        <w:t xml:space="preserve">장기투자를 지향하는 밸류자산운용에서 분기 </w:t>
+      </w:r>
+      <w:proofErr w:type="spellStart"/>
+      <w:r>
+        <w:rPr>
+          <w:rFonts w:ascii="바탕체" w:eastAsia="바탕체" w:hAnsi="바탕체" w:hint="eastAsia"/>
+        </w:rPr>
+        <w:t>리밸런싱</w:t>
+      </w:r>
+      <w:proofErr w:type="spellEnd"/>
+      <w:r>
+        <w:rPr>
+          <w:rFonts w:ascii="바탕체" w:eastAsia="바탕체" w:hAnsi="바탕체" w:hint="eastAsia"/>
+        </w:rPr>
+        <w:t xml:space="preserve">, 혹은 반기 </w:t>
+      </w:r>
+      <w:proofErr w:type="spellStart"/>
+      <w:r>
+        <w:rPr>
+          <w:rFonts w:ascii="바탕체" w:eastAsia="바탕체" w:hAnsi="바탕체" w:hint="eastAsia"/>
+        </w:rPr>
+        <w:t>리밸런싱으로</w:t>
+      </w:r>
+      <w:proofErr w:type="spellEnd"/>
+      <w:r>
+        <w:rPr>
+          <w:rFonts w:ascii="바탕체" w:eastAsia="바탕체" w:hAnsi="바탕체" w:hint="eastAsia"/>
+        </w:rPr>
+        <w:t xml:space="preserve"> 인한 종목 교체에 대한 대응 방법이 없다.</w:t>
+      </w:r>
+      <w:bookmarkStart w:id="0" w:name="_GoBack"/>
+      <w:bookmarkEnd w:id="0"/>
+    </w:p>
+    <w:p>
+      <w:pPr>
+        <w:spacing w:line="480" w:lineRule="auto"/>
+        <w:ind w:firstLineChars="100" w:firstLine="200"/>
+        <w:rPr>
+          <w:rFonts w:ascii="바탕체" w:eastAsia="바탕체" w:hAnsi="바탕체"/>
+        </w:rPr>
+      </w:pPr>
+      <w:r>
+        <w:rPr>
+          <w:rFonts w:ascii="바탕체" w:eastAsia="바탕체" w:hAnsi="바탕체"/>
+        </w:rPr>
+        <w:lastRenderedPageBreak/>
+        <w:t xml:space="preserve">5. </w:t>
+      </w:r>
+      <w:r>
+        <w:rPr>
+          <w:rFonts w:ascii="바탕체" w:eastAsia="바탕체" w:hAnsi="바탕체" w:hint="eastAsia"/>
+        </w:rPr>
+        <w:t>향후 계획</w:t>
+      </w:r>
+    </w:p>
+    <w:p>
+      <w:pPr>
+        <w:spacing w:line="480" w:lineRule="auto"/>
+        <w:ind w:firstLineChars="100" w:firstLine="200"/>
+        <w:rPr>
+          <w:rFonts w:ascii="바탕체" w:eastAsia="바탕체" w:hAnsi="바탕체"/>
+        </w:rPr>
+      </w:pPr>
+      <w:r>
+        <w:rPr>
+          <w:rFonts w:ascii="바탕체" w:eastAsia="바탕체" w:hAnsi="바탕체" w:hint="eastAsia"/>
+        </w:rPr>
+        <w:t xml:space="preserve">현재 투자중인 종목과 새로운 </w:t>
+      </w:r>
+      <w:r>
+        <w:rPr>
+          <w:rFonts w:ascii="바탕체" w:eastAsia="바탕체" w:hAnsi="바탕체"/>
+        </w:rPr>
+        <w:t>universe</w:t>
+      </w:r>
+      <w:r>
+        <w:rPr>
+          <w:rFonts w:ascii="바탕체" w:eastAsia="바탕체" w:hAnsi="바탕체" w:hint="eastAsia"/>
+        </w:rPr>
+        <w:t xml:space="preserve">의 종목 사이에 괴리가 </w:t>
+      </w:r>
+      <w:r>
+        <w:rPr>
+          <w:rFonts w:ascii="바탕체" w:eastAsia="바탕체" w:hAnsi="바탕체" w:hint="eastAsia"/>
+        </w:rPr>
+        <w:t>크기 때문에,</w:t>
+      </w:r>
+      <w:r>
+        <w:rPr>
+          <w:rFonts w:ascii="바탕체" w:eastAsia="바탕체" w:hAnsi="바탕체"/>
+        </w:rPr>
+        <w:t xml:space="preserve"> </w:t>
+      </w:r>
+      <w:r>
+        <w:rPr>
+          <w:rFonts w:ascii="바탕체" w:eastAsia="바탕체" w:hAnsi="바탕체" w:hint="eastAsia"/>
+        </w:rPr>
+        <w:t xml:space="preserve">기존에 있던 </w:t>
+      </w:r>
+      <w:r>
+        <w:rPr>
+          <w:rFonts w:ascii="바탕체" w:eastAsia="바탕체" w:hAnsi="바탕체"/>
+        </w:rPr>
+        <w:t>universe</w:t>
+      </w:r>
+      <w:r>
+        <w:rPr>
+          <w:rFonts w:ascii="바탕체" w:eastAsia="바탕체" w:hAnsi="바탕체" w:hint="eastAsia"/>
+        </w:rPr>
+        <w:t xml:space="preserve">에 맞춰 새로운 </w:t>
+      </w:r>
+      <w:r>
+        <w:rPr>
+          <w:rFonts w:ascii="바탕체" w:eastAsia="바탕체" w:hAnsi="바탕체"/>
+        </w:rPr>
+        <w:t>universe</w:t>
+      </w:r>
+      <w:r>
+        <w:rPr>
+          <w:rFonts w:ascii="바탕체" w:eastAsia="바탕체" w:hAnsi="바탕체" w:hint="eastAsia"/>
+        </w:rPr>
+        <w:t>를 수정할지,</w:t>
+      </w:r>
+      <w:r>
+        <w:rPr>
+          <w:rFonts w:ascii="바탕체" w:eastAsia="바탕체" w:hAnsi="바탕체"/>
+        </w:rPr>
+        <w:t xml:space="preserve"> </w:t>
+      </w:r>
+      <w:r>
+        <w:rPr>
+          <w:rFonts w:ascii="바탕체" w:eastAsia="바탕체" w:hAnsi="바탕체" w:hint="eastAsia"/>
+        </w:rPr>
+        <w:t xml:space="preserve">새로운 </w:t>
+      </w:r>
+      <w:r>
+        <w:rPr>
+          <w:rFonts w:ascii="바탕체" w:eastAsia="바탕체" w:hAnsi="바탕체"/>
+        </w:rPr>
+        <w:t>universe</w:t>
+      </w:r>
+      <w:r>
+        <w:rPr>
+          <w:rFonts w:ascii="바탕체" w:eastAsia="바탕체" w:hAnsi="바탕체" w:hint="eastAsia"/>
+        </w:rPr>
+        <w:t>의 방법론을 수정할지 토론이 필요하다.</w:t>
+      </w:r>
+      <w:r>
+        <w:rPr>
+          <w:rFonts w:ascii="바탕체" w:eastAsia="바탕체" w:hAnsi="바탕체" w:hint="eastAsia"/>
+        </w:rPr>
+        <w:t xml:space="preserve"> 또한 </w:t>
+      </w:r>
+      <w:r>
+        <w:rPr>
+          <w:rFonts w:ascii="바탕체" w:eastAsia="바탕체" w:hAnsi="바탕체"/>
+        </w:rPr>
+        <w:t>data</w:t>
+      </w:r>
+      <w:r>
+        <w:rPr>
+          <w:rFonts w:ascii="바탕체" w:eastAsia="바탕체" w:hAnsi="바탕체" w:hint="eastAsia"/>
+        </w:rPr>
+        <w:t>가 충분하다면 과거 universe</w:t>
+      </w:r>
+      <w:r>
+        <w:rPr>
+          <w:rFonts w:ascii="바탕체" w:eastAsia="바탕체" w:hAnsi="바탕체"/>
+        </w:rPr>
+        <w:t xml:space="preserve"> </w:t>
+      </w:r>
+      <w:r>
+        <w:rPr>
+          <w:rFonts w:ascii="바탕체" w:eastAsia="바탕체" w:hAnsi="바탕체" w:hint="eastAsia"/>
+        </w:rPr>
+        <w:t>편입 기준으로 투자 했을 때와, 매니저분들이 종목들을 추가로 편입시켰을 때의 성과 비교를 해보고 싶다.</w:t>
+      </w:r>
+      <w:r>
+        <w:rPr>
+          <w:rFonts w:ascii="바탕체" w:eastAsia="바탕체" w:hAnsi="바탕체"/>
+        </w:rPr>
+        <w:t xml:space="preserve"> </w:t>
+      </w:r>
+    </w:p>
+    <w:p>
+      <w:pPr>
+        <w:spacing w:line="480" w:lineRule="auto"/>
+        <w:ind w:firstLineChars="100" w:firstLine="200"/>
+        <w:rPr>
           <w:rFonts w:ascii="바탕체" w:eastAsia="바탕체" w:hAnsi="바탕체" w:hint="eastAsia"/>
         </w:rPr>
       </w:pPr>
     </w:p>
     <w:sectPr>
-      <w:headerReference w:type="even" r:id="rId6"/>
-      <w:headerReference w:type="default" r:id="rId7"/>
-      <w:footerReference w:type="even" r:id="rId8"/>
-      <w:footerReference w:type="default" r:id="rId9"/>
-      <w:headerReference w:type="first" r:id="rId10"/>
-      <w:footerReference w:type="first" r:id="rId11"/>
+      <w:headerReference w:type="default" r:id="rId6"/>
       <w:pgSz w:w="11906" w:h="16838"/>
       <w:pgMar w:top="1701" w:right="1440" w:bottom="1440" w:left="1440" w:header="851" w:footer="992" w:gutter="0"/>
       <w:cols w:space="425"/>
@@ -2843,36 +3085,6 @@
 </w:endnotes>
 </file>
 
-<file path=word/footer1.xml><?xml version="1.0" encoding="utf-8"?>
-<w:ftr xmlns:wpc="http://schemas.microsoft.com/office/word/2010/wordprocessingCanvas" xmlns:cx="http://schemas.microsoft.com/office/drawing/2014/chartex" xmlns:mc="http://schemas.openxmlformats.org/markup-compatibility/2006" xmlns:o="urn:schemas-microsoft-com:office:office" xmlns:r="http://schemas.openxmlformats.org/officeDocument/2006/relationships" xmlns:m="http://schemas.openxmlformats.org/officeDocument/2006/math" xmlns:v="urn:schemas-microsoft-com:vml" xmlns:wp14="http://schemas.microsoft.com/office/word/2010/wordprocessingDrawing" xmlns:wp="http://schemas.openxmlformats.org/drawingml/2006/wordprocessingDrawing" xmlns:w10="urn:schemas-microsoft-com:office:word" xmlns:w="http://schemas.openxmlformats.org/wordprocessingml/2006/main" xmlns:w14="http://schemas.microsoft.com/office/word/2010/wordml" xmlns:w15="http://schemas.microsoft.com/office/word/2012/wordml" xmlns:w16se="http://schemas.microsoft.com/office/word/2015/wordml/symex" xmlns:wpg="http://schemas.microsoft.com/office/word/2010/wordprocessingGroup" xmlns:wpi="http://schemas.microsoft.com/office/word/2010/wordprocessingInk" xmlns:wne="http://schemas.microsoft.com/office/word/2006/wordml" xmlns:wps="http://schemas.microsoft.com/office/word/2010/wordprocessingShape" mc:Ignorable="w14 w15 w16se wp14">
-  <w:p>
-    <w:pPr>
-      <w:pStyle w:val="a4"/>
-    </w:pPr>
-  </w:p>
-</w:ftr>
-</file>
-
-<file path=word/footer2.xml><?xml version="1.0" encoding="utf-8"?>
-<w:ftr xmlns:wpc="http://schemas.microsoft.com/office/word/2010/wordprocessingCanvas" xmlns:cx="http://schemas.microsoft.com/office/drawing/2014/chartex" xmlns:mc="http://schemas.openxmlformats.org/markup-compatibility/2006" xmlns:o="urn:schemas-microsoft-com:office:office" xmlns:r="http://schemas.openxmlformats.org/officeDocument/2006/relationships" xmlns:m="http://schemas.openxmlformats.org/officeDocument/2006/math" xmlns:v="urn:schemas-microsoft-com:vml" xmlns:wp14="http://schemas.microsoft.com/office/word/2010/wordprocessingDrawing" xmlns:wp="http://schemas.openxmlformats.org/drawingml/2006/wordprocessingDrawing" xmlns:w10="urn:schemas-microsoft-com:office:word" xmlns:w="http://schemas.openxmlformats.org/wordprocessingml/2006/main" xmlns:w14="http://schemas.microsoft.com/office/word/2010/wordml" xmlns:w15="http://schemas.microsoft.com/office/word/2012/wordml" xmlns:w16se="http://schemas.microsoft.com/office/word/2015/wordml/symex" xmlns:wpg="http://schemas.microsoft.com/office/word/2010/wordprocessingGroup" xmlns:wpi="http://schemas.microsoft.com/office/word/2010/wordprocessingInk" xmlns:wne="http://schemas.microsoft.com/office/word/2006/wordml" xmlns:wps="http://schemas.microsoft.com/office/word/2010/wordprocessingShape" mc:Ignorable="w14 w15 w16se wp14">
-  <w:p>
-    <w:pPr>
-      <w:pStyle w:val="a4"/>
-    </w:pPr>
-  </w:p>
-</w:ftr>
-</file>
-
-<file path=word/footer3.xml><?xml version="1.0" encoding="utf-8"?>
-<w:ftr xmlns:wpc="http://schemas.microsoft.com/office/word/2010/wordprocessingCanvas" xmlns:cx="http://schemas.microsoft.com/office/drawing/2014/chartex" xmlns:mc="http://schemas.openxmlformats.org/markup-compatibility/2006" xmlns:o="urn:schemas-microsoft-com:office:office" xmlns:r="http://schemas.openxmlformats.org/officeDocument/2006/relationships" xmlns:m="http://schemas.openxmlformats.org/officeDocument/2006/math" xmlns:v="urn:schemas-microsoft-com:vml" xmlns:wp14="http://schemas.microsoft.com/office/word/2010/wordprocessingDrawing" xmlns:wp="http://schemas.openxmlformats.org/drawingml/2006/wordprocessingDrawing" xmlns:w10="urn:schemas-microsoft-com:office:word" xmlns:w="http://schemas.openxmlformats.org/wordprocessingml/2006/main" xmlns:w14="http://schemas.microsoft.com/office/word/2010/wordml" xmlns:w15="http://schemas.microsoft.com/office/word/2012/wordml" xmlns:w16se="http://schemas.microsoft.com/office/word/2015/wordml/symex" xmlns:wpg="http://schemas.microsoft.com/office/word/2010/wordprocessingGroup" xmlns:wpi="http://schemas.microsoft.com/office/word/2010/wordprocessingInk" xmlns:wne="http://schemas.microsoft.com/office/word/2006/wordml" xmlns:wps="http://schemas.microsoft.com/office/word/2010/wordprocessingShape" mc:Ignorable="w14 w15 w16se wp14">
-  <w:p>
-    <w:pPr>
-      <w:pStyle w:val="a4"/>
-    </w:pPr>
-  </w:p>
-</w:ftr>
-</file>
-
 <file path=word/footnotes.xml><?xml version="1.0" encoding="utf-8"?>
 <w:footnotes xmlns:wpc="http://schemas.microsoft.com/office/word/2010/wordprocessingCanvas" xmlns:cx="http://schemas.microsoft.com/office/drawing/2014/chartex" xmlns:mc="http://schemas.openxmlformats.org/markup-compatibility/2006" xmlns:o="urn:schemas-microsoft-com:office:office" xmlns:r="http://schemas.openxmlformats.org/officeDocument/2006/relationships" xmlns:m="http://schemas.openxmlformats.org/officeDocument/2006/math" xmlns:v="urn:schemas-microsoft-com:vml" xmlns:wp14="http://schemas.microsoft.com/office/word/2010/wordprocessingDrawing" xmlns:wp="http://schemas.openxmlformats.org/drawingml/2006/wordprocessingDrawing" xmlns:w10="urn:schemas-microsoft-com:office:word" xmlns:w="http://schemas.openxmlformats.org/wordprocessingml/2006/main" xmlns:w14="http://schemas.microsoft.com/office/word/2010/wordml" xmlns:w15="http://schemas.microsoft.com/office/word/2012/wordml" xmlns:w16se="http://schemas.microsoft.com/office/word/2015/wordml/symex" xmlns:wpg="http://schemas.microsoft.com/office/word/2010/wordprocessingGroup" xmlns:wpi="http://schemas.microsoft.com/office/word/2010/wordprocessingInk" xmlns:wne="http://schemas.microsoft.com/office/word/2006/wordml" xmlns:wps="http://schemas.microsoft.com/office/word/2010/wordprocessingShape" mc:Ignorable="w14 w15 w16se wp14">
   <w:footnote w:type="separator" w:id="-1">
@@ -2903,27 +3115,19 @@
   <w:p>
     <w:pPr>
       <w:pStyle w:val="a3"/>
+      <w:jc w:val="right"/>
+      <w:rPr>
+        <w:rFonts w:ascii="바탕체" w:eastAsia="바탕체" w:hAnsi="바탕체"/>
+        <w:sz w:val="16"/>
+      </w:rPr>
     </w:pPr>
-  </w:p>
-</w:hdr>
-</file>
-
-<file path=word/header2.xml><?xml version="1.0" encoding="utf-8"?>
-<w:hdr xmlns:wpc="http://schemas.microsoft.com/office/word/2010/wordprocessingCanvas" xmlns:cx="http://schemas.microsoft.com/office/drawing/2014/chartex" xmlns:mc="http://schemas.openxmlformats.org/markup-compatibility/2006" xmlns:o="urn:schemas-microsoft-com:office:office" xmlns:r="http://schemas.openxmlformats.org/officeDocument/2006/relationships" xmlns:m="http://schemas.openxmlformats.org/officeDocument/2006/math" xmlns:v="urn:schemas-microsoft-com:vml" xmlns:wp14="http://schemas.microsoft.com/office/word/2010/wordprocessingDrawing" xmlns:wp="http://schemas.openxmlformats.org/drawingml/2006/wordprocessingDrawing" xmlns:w10="urn:schemas-microsoft-com:office:word" xmlns:w="http://schemas.openxmlformats.org/wordprocessingml/2006/main" xmlns:w14="http://schemas.microsoft.com/office/word/2010/wordml" xmlns:w15="http://schemas.microsoft.com/office/word/2012/wordml" xmlns:w16se="http://schemas.microsoft.com/office/word/2015/wordml/symex" xmlns:wpg="http://schemas.microsoft.com/office/word/2010/wordprocessingGroup" xmlns:wpi="http://schemas.microsoft.com/office/word/2010/wordprocessingInk" xmlns:wne="http://schemas.microsoft.com/office/word/2006/wordml" xmlns:wps="http://schemas.microsoft.com/office/word/2010/wordprocessingShape" mc:Ignorable="w14 w15 w16se wp14">
-  <w:p>
-    <w:pPr>
-      <w:pStyle w:val="a3"/>
-    </w:pPr>
-  </w:p>
-</w:hdr>
-</file>
-
-<file path=word/header3.xml><?xml version="1.0" encoding="utf-8"?>
-<w:hdr xmlns:wpc="http://schemas.microsoft.com/office/word/2010/wordprocessingCanvas" xmlns:cx="http://schemas.microsoft.com/office/drawing/2014/chartex" xmlns:mc="http://schemas.openxmlformats.org/markup-compatibility/2006" xmlns:o="urn:schemas-microsoft-com:office:office" xmlns:r="http://schemas.openxmlformats.org/officeDocument/2006/relationships" xmlns:m="http://schemas.openxmlformats.org/officeDocument/2006/math" xmlns:v="urn:schemas-microsoft-com:vml" xmlns:wp14="http://schemas.microsoft.com/office/word/2010/wordprocessingDrawing" xmlns:wp="http://schemas.openxmlformats.org/drawingml/2006/wordprocessingDrawing" xmlns:w10="urn:schemas-microsoft-com:office:word" xmlns:w="http://schemas.openxmlformats.org/wordprocessingml/2006/main" xmlns:w14="http://schemas.microsoft.com/office/word/2010/wordml" xmlns:w15="http://schemas.microsoft.com/office/word/2012/wordml" xmlns:w16se="http://schemas.microsoft.com/office/word/2015/wordml/symex" xmlns:wpg="http://schemas.microsoft.com/office/word/2010/wordprocessingGroup" xmlns:wpi="http://schemas.microsoft.com/office/word/2010/wordprocessingInk" xmlns:wne="http://schemas.microsoft.com/office/word/2006/wordml" xmlns:wps="http://schemas.microsoft.com/office/word/2010/wordprocessingShape" mc:Ignorable="w14 w15 w16se wp14">
-  <w:p>
-    <w:pPr>
-      <w:pStyle w:val="a3"/>
-    </w:pPr>
+    <w:r>
+      <w:rPr>
+        <w:rFonts w:ascii="바탕체" w:eastAsia="바탕체" w:hAnsi="바탕체" w:hint="eastAsia"/>
+        <w:sz w:val="16"/>
+      </w:rPr>
+      <w:t>자산운용1본부 이상훈</w:t>
+    </w:r>
   </w:p>
 </w:hdr>
 </file>

</xml_diff>